<commit_message>
Add PDF version and update DOCX of Md. Nayamul Islam
Added a new PDF file and updated the existing DOCX file for Md. Nayamul Islam. This provides both document formats for easier access and sharing.
</commit_message>
<xml_diff>
--- a/Md. Nayamul Islam .docx
+++ b/Md. Nayamul Islam .docx
@@ -14,6 +14,16 @@
           <w:szCs w:val="32"/>
         </w:rPr>
       </w:pPr>
+      <w:bookmarkStart w:id="0" w:name="_Hlk190432030"/>
+      <w:r>
+        <w:rPr>
+          <w:rFonts w:ascii="Times New Roman" w:hAnsi="Times New Roman" w:cs="Times New Roman"/>
+          <w:noProof/>
+          <w:sz w:val="32"/>
+          <w:szCs w:val="32"/>
+        </w:rPr>
+        <w:t xml:space="preserve">             </w:t>
+      </w:r>
       <w:r>
         <w:rPr>
           <w:rFonts w:ascii="Times New Roman" w:hAnsi="Times New Roman" w:cs="Times New Roman"/>
@@ -22,16 +32,6 @@
           <w:sz w:val="36"/>
           <w:szCs w:val="36"/>
         </w:rPr>
-        <w:t xml:space="preserve">         </w:t>
-      </w:r>
-      <w:r>
-        <w:rPr>
-          <w:rFonts w:ascii="Times New Roman" w:hAnsi="Times New Roman" w:cs="Times New Roman"/>
-          <w:b/>
-          <w:bCs/>
-          <w:sz w:val="36"/>
-          <w:szCs w:val="36"/>
-        </w:rPr>
         <w:t>MD. NAYAMUL ISLAM</w:t>
       </w:r>
     </w:p>
@@ -39,14 +39,24 @@
       <w:pPr>
         <w:pStyle w:val="BodyText"/>
         <w:spacing w:line="260" w:lineRule="exact"/>
-        <w:ind w:left="2160" w:firstLine="720"/>
+        <w:ind w:left="2880" w:firstLine="720"/>
+        <w:rPr>
+          <w:rFonts w:ascii="Times New Roman" w:hAnsi="Times New Roman" w:cs="Times New Roman"/>
+          <w:sz w:val="24"/>
+          <w:szCs w:val="24"/>
+        </w:rPr>
+      </w:pPr>
+      <w:bookmarkStart w:id="1" w:name="_Hlk199882767"/>
+      <w:bookmarkEnd w:id="1"/>
+      <w:r>
         <w:rPr>
           <w:rFonts w:ascii="Times New Roman" w:hAnsi="Times New Roman" w:cs="Times New Roman"/>
           <w:sz w:val="24"/>
           <w:szCs w:val="24"/>
           <w:lang w:val="es-ES"/>
         </w:rPr>
-      </w:pPr>
+        <w:t xml:space="preserve">  </w:t>
+      </w:r>
       <w:r>
         <w:rPr>
           <w:rFonts w:ascii="Times New Roman" w:hAnsi="Times New Roman" w:cs="Times New Roman"/>
@@ -54,7 +64,7 @@
           <w:szCs w:val="24"/>
           <w:lang w:val="es-ES"/>
         </w:rPr>
-        <w:t xml:space="preserve">                 </w:t>
+        <w:t xml:space="preserve">Java </w:t>
       </w:r>
       <w:r>
         <w:rPr>
@@ -63,7 +73,7 @@
           <w:szCs w:val="24"/>
           <w:lang w:val="es-ES"/>
         </w:rPr>
-        <w:t xml:space="preserve">Java </w:t>
+        <w:t xml:space="preserve">| </w:t>
       </w:r>
       <w:r>
         <w:rPr>
@@ -72,7 +82,7 @@
           <w:szCs w:val="24"/>
           <w:lang w:val="es-ES"/>
         </w:rPr>
-        <w:t xml:space="preserve">| </w:t>
+        <w:t>Spring</w:t>
       </w:r>
       <w:r>
         <w:rPr>
@@ -81,8 +91,9 @@
           <w:szCs w:val="24"/>
           <w:lang w:val="es-ES"/>
         </w:rPr>
-        <w:t>Spring</w:t>
-      </w:r>
+        <w:t xml:space="preserve"> </w:t>
+      </w:r>
+      <w:proofErr w:type="spellStart"/>
       <w:r>
         <w:rPr>
           <w:rFonts w:ascii="Times New Roman" w:hAnsi="Times New Roman" w:cs="Times New Roman"/>
@@ -90,9 +101,9 @@
           <w:szCs w:val="24"/>
           <w:lang w:val="es-ES"/>
         </w:rPr>
-        <w:t xml:space="preserve"> </w:t>
-      </w:r>
-      <w:proofErr w:type="spellStart"/>
+        <w:t>Boot</w:t>
+      </w:r>
+      <w:proofErr w:type="spellEnd"/>
       <w:r>
         <w:rPr>
           <w:rFonts w:ascii="Times New Roman" w:hAnsi="Times New Roman" w:cs="Times New Roman"/>
@@ -100,9 +111,8 @@
           <w:szCs w:val="24"/>
           <w:lang w:val="es-ES"/>
         </w:rPr>
-        <w:t>Boot</w:t>
-      </w:r>
-      <w:proofErr w:type="spellEnd"/>
+        <w:t xml:space="preserve"> </w:t>
+      </w:r>
       <w:r>
         <w:rPr>
           <w:rFonts w:ascii="Times New Roman" w:hAnsi="Times New Roman" w:cs="Times New Roman"/>
@@ -110,7 +120,7 @@
           <w:szCs w:val="24"/>
           <w:lang w:val="es-ES"/>
         </w:rPr>
-        <w:t xml:space="preserve"> </w:t>
+        <w:t>|</w:t>
       </w:r>
       <w:r>
         <w:rPr>
@@ -119,7 +129,7 @@
           <w:szCs w:val="24"/>
           <w:lang w:val="es-ES"/>
         </w:rPr>
-        <w:t xml:space="preserve">| </w:t>
+        <w:t xml:space="preserve"> Oracle</w:t>
       </w:r>
       <w:r>
         <w:rPr>
@@ -128,7 +138,7 @@
           <w:szCs w:val="24"/>
           <w:lang w:val="es-ES"/>
         </w:rPr>
-        <w:t xml:space="preserve">Angular </w:t>
+        <w:t xml:space="preserve"> |</w:t>
       </w:r>
       <w:r>
         <w:rPr>
@@ -137,6 +147,24 @@
           <w:szCs w:val="24"/>
           <w:lang w:val="es-ES"/>
         </w:rPr>
+        <w:t xml:space="preserve"> </w:t>
+      </w:r>
+      <w:r>
+        <w:rPr>
+          <w:rFonts w:ascii="Times New Roman" w:hAnsi="Times New Roman" w:cs="Times New Roman"/>
+          <w:sz w:val="24"/>
+          <w:szCs w:val="24"/>
+          <w:lang w:val="es-ES"/>
+        </w:rPr>
+        <w:t xml:space="preserve">Angular </w:t>
+      </w:r>
+      <w:r>
+        <w:rPr>
+          <w:rFonts w:ascii="Times New Roman" w:hAnsi="Times New Roman" w:cs="Times New Roman"/>
+          <w:sz w:val="24"/>
+          <w:szCs w:val="24"/>
+          <w:lang w:val="es-ES"/>
+        </w:rPr>
         <w:t>|</w:t>
       </w:r>
       <w:r>
@@ -163,13 +191,81 @@
         <w:ind w:left="0" w:firstLine="0"/>
         <w:rPr>
           <w:rFonts w:ascii="Times New Roman" w:hAnsi="Times New Roman" w:cs="Times New Roman"/>
+          <w:sz w:val="24"/>
+          <w:szCs w:val="24"/>
+          <w:lang w:val="es-ES"/>
+        </w:rPr>
+      </w:pPr>
+      <w:r>
+        <w:rPr>
+          <w:rFonts w:ascii="Times New Roman" w:hAnsi="Times New Roman" w:cs="Times New Roman"/>
+          <w:noProof/>
+          <w:sz w:val="32"/>
+          <w:szCs w:val="32"/>
+        </w:rPr>
+        <w:drawing>
+          <wp:anchor distT="0" distB="0" distL="114300" distR="114300" simplePos="0" relativeHeight="251680768" behindDoc="0" locked="0" layoutInCell="1" allowOverlap="1" wp14:anchorId="5607CEFD" wp14:editId="2F0FD237">
+            <wp:simplePos x="0" y="0"/>
+            <wp:positionH relativeFrom="column">
+              <wp:posOffset>5877560</wp:posOffset>
+            </wp:positionH>
+            <wp:positionV relativeFrom="paragraph">
+              <wp:posOffset>21590</wp:posOffset>
+            </wp:positionV>
+            <wp:extent cx="952500" cy="1190625"/>
+            <wp:effectExtent l="0" t="0" r="0" b="9525"/>
+            <wp:wrapSquare wrapText="bothSides"/>
+            <wp:docPr id="1298389084" name="Picture 10"/>
+            <wp:cNvGraphicFramePr>
+              <a:graphicFrameLocks xmlns:a="http://schemas.openxmlformats.org/drawingml/2006/main" noChangeAspect="1"/>
+            </wp:cNvGraphicFramePr>
+            <a:graphic xmlns:a="http://schemas.openxmlformats.org/drawingml/2006/main">
+              <a:graphicData uri="http://schemas.openxmlformats.org/drawingml/2006/picture">
+                <pic:pic xmlns:pic="http://schemas.openxmlformats.org/drawingml/2006/picture">
+                  <pic:nvPicPr>
+                    <pic:cNvPr id="1298389084" name="Picture 1298389084"/>
+                    <pic:cNvPicPr/>
+                  </pic:nvPicPr>
+                  <pic:blipFill>
+                    <a:blip r:embed="rId9"/>
+                    <a:stretch>
+                      <a:fillRect/>
+                    </a:stretch>
+                  </pic:blipFill>
+                  <pic:spPr>
+                    <a:xfrm>
+                      <a:off x="0" y="0"/>
+                      <a:ext cx="952500" cy="1190625"/>
+                    </a:xfrm>
+                    <a:prstGeom prst="rect">
+                      <a:avLst/>
+                    </a:prstGeom>
+                  </pic:spPr>
+                </pic:pic>
+              </a:graphicData>
+            </a:graphic>
+            <wp14:sizeRelH relativeFrom="margin">
+              <wp14:pctWidth>0</wp14:pctWidth>
+            </wp14:sizeRelH>
+            <wp14:sizeRelV relativeFrom="margin">
+              <wp14:pctHeight>0</wp14:pctHeight>
+            </wp14:sizeRelV>
+          </wp:anchor>
+        </w:drawing>
+      </w:r>
+    </w:p>
+    <w:p>
+      <w:pPr>
+        <w:pStyle w:val="BodyText"/>
+        <w:spacing w:line="260" w:lineRule="exact"/>
+        <w:ind w:left="0" w:firstLine="0"/>
+        <w:rPr>
+          <w:rFonts w:ascii="Times New Roman" w:hAnsi="Times New Roman" w:cs="Times New Roman"/>
           <w:sz w:val="22"/>
           <w:szCs w:val="22"/>
           <w:lang w:val="es-ES"/>
         </w:rPr>
       </w:pPr>
-      <w:bookmarkStart w:id="0" w:name="_Hlk199882767"/>
-      <w:bookmarkEnd w:id="0"/>
     </w:p>
     <w:p>
       <w:pPr>
@@ -180,7 +276,6 @@
           <w:rFonts w:ascii="Times New Roman" w:hAnsi="Times New Roman" w:cs="Times New Roman"/>
         </w:rPr>
       </w:pPr>
-      <w:bookmarkStart w:id="1" w:name="_Hlk190432030"/>
       <w:r>
         <w:rPr>
           <w:rFonts w:ascii="Times New Roman" w:hAnsi="Times New Roman" w:cs="Times New Roman"/>
@@ -210,6 +305,22 @@
           <w:szCs w:val="22"/>
         </w:rPr>
         <w:t xml:space="preserve">8801323276407 </w:t>
+      </w:r>
+      <w:r>
+        <w:rPr>
+          <w:rFonts w:ascii="Times New Roman" w:hAnsi="Times New Roman" w:cs="Times New Roman"/>
+          <w:sz w:val="22"/>
+          <w:szCs w:val="22"/>
+        </w:rPr>
+        <w:t>|| +8801784991229</w:t>
+      </w:r>
+      <w:r>
+        <w:rPr>
+          <w:rFonts w:ascii="Times New Roman" w:hAnsi="Times New Roman" w:cs="Times New Roman"/>
+          <w:sz w:val="22"/>
+          <w:szCs w:val="22"/>
+        </w:rPr>
+        <w:t xml:space="preserve"> </w:t>
       </w:r>
     </w:p>
     <w:p>
@@ -243,7 +354,7 @@
         </w:rPr>
         <w:t xml:space="preserve"> </w:t>
       </w:r>
-      <w:hyperlink r:id="rId9" w:history="1">
+      <w:hyperlink r:id="rId10" w:history="1">
         <w:r>
           <w:rPr>
             <w:rStyle w:val="Hyperlink"/>
@@ -255,30 +366,6 @@
           <w:t>nayamulislam@gmail.com</w:t>
         </w:r>
       </w:hyperlink>
-      <w:r>
-        <w:rPr>
-          <w:rFonts w:ascii="Times New Roman" w:hAnsi="Times New Roman" w:cs="Times New Roman"/>
-          <w:sz w:val="22"/>
-          <w:szCs w:val="22"/>
-        </w:rPr>
-        <w:t xml:space="preserve">  </w:t>
-      </w:r>
-      <w:r>
-        <w:rPr>
-          <w:rFonts w:ascii="Times New Roman" w:hAnsi="Times New Roman" w:cs="Times New Roman"/>
-          <w:sz w:val="22"/>
-          <w:szCs w:val="22"/>
-        </w:rPr>
-        <w:t xml:space="preserve"> </w:t>
-      </w:r>
-      <w:r>
-        <w:rPr>
-          <w:rFonts w:ascii="Times New Roman" w:hAnsi="Times New Roman" w:cs="Times New Roman"/>
-          <w:sz w:val="22"/>
-          <w:szCs w:val="22"/>
-        </w:rPr>
-        <w:t xml:space="preserve"> </w:t>
-      </w:r>
     </w:p>
     <w:p>
       <w:pPr>
@@ -303,7 +390,7 @@
         </w:rPr>
         <w:t xml:space="preserve"> </w:t>
       </w:r>
-      <w:hyperlink r:id="rId10" w:history="1">
+      <w:hyperlink r:id="rId11" w:history="1">
         <w:r>
           <w:rPr>
             <w:rStyle w:val="Hyperlink"/>
@@ -373,7 +460,7 @@
         </w:rPr>
         <w:t xml:space="preserve"> </w:t>
       </w:r>
-      <w:hyperlink r:id="rId11" w:history="1">
+      <w:hyperlink r:id="rId12" w:history="1">
         <w:r>
           <w:rPr>
             <w:rStyle w:val="Hyperlink"/>
@@ -416,26 +503,10 @@
           <w:sz w:val="22"/>
           <w:szCs w:val="22"/>
         </w:rPr>
-        <w:t xml:space="preserve">Mohammadpur, </w:t>
-      </w:r>
-      <w:r>
-        <w:rPr>
-          <w:rFonts w:ascii="Times New Roman" w:hAnsi="Times New Roman" w:cs="Times New Roman"/>
-          <w:sz w:val="22"/>
-          <w:szCs w:val="22"/>
-        </w:rPr>
-        <w:t>Dhaka 1207</w:t>
-      </w:r>
-      <w:r>
-        <w:rPr>
-          <w:rFonts w:ascii="Times New Roman" w:hAnsi="Times New Roman" w:cs="Times New Roman"/>
-          <w:sz w:val="24"/>
-          <w:szCs w:val="22"/>
-        </w:rPr>
-        <w:t xml:space="preserve"> </w:t>
+        <w:t>Mohammadpur, Dhaka1207</w:t>
       </w:r>
     </w:p>
-    <w:bookmarkEnd w:id="1"/>
+    <w:bookmarkEnd w:id="0"/>
     <w:p>
       <w:pPr>
         <w:pStyle w:val="BodyText"/>
@@ -476,6 +547,7 @@
     </w:p>
     <w:p>
       <w:pPr>
+        <w:spacing w:line="120" w:lineRule="auto"/>
         <w:rPr>
           <w:rFonts w:ascii="Times New Roman" w:hAnsi="Times New Roman" w:cs="Times New Roman"/>
         </w:rPr>
@@ -503,25 +575,7 @@
         <w:rPr>
           <w:rFonts w:ascii="Times New Roman" w:hAnsi="Times New Roman" w:cs="Times New Roman"/>
         </w:rPr>
-        <w:t xml:space="preserve">Developer with expertise in </w:t>
-      </w:r>
-      <w:r>
-        <w:rPr>
-          <w:rFonts w:ascii="Times New Roman" w:hAnsi="Times New Roman" w:cs="Times New Roman"/>
-        </w:rPr>
-        <w:t>developing web and mobile applications using</w:t>
-      </w:r>
-      <w:r>
-        <w:rPr>
-          <w:rFonts w:ascii="Times New Roman" w:hAnsi="Times New Roman" w:cs="Times New Roman"/>
-        </w:rPr>
-        <w:t xml:space="preserve"> Angular, Spring Boot, Flutter</w:t>
-      </w:r>
-      <w:r>
-        <w:rPr>
-          <w:rFonts w:ascii="Times New Roman" w:hAnsi="Times New Roman" w:cs="Times New Roman"/>
-        </w:rPr>
-        <w:t>,</w:t>
+        <w:t>Developer with expertise in the development of web and mobile applications utilizing Angular, Spring Boot, Flutter</w:t>
       </w:r>
       <w:r>
         <w:rPr>
@@ -576,11 +630,12 @@
           <w:sz w:val="24"/>
           <w:szCs w:val="24"/>
         </w:rPr>
-        <w:t>EXPERIENCE</w:t>
+        <w:t>EXPERIANCE</w:t>
       </w:r>
     </w:p>
     <w:p>
       <w:pPr>
+        <w:spacing w:line="120" w:lineRule="auto"/>
         <w:rPr>
           <w:rFonts w:ascii="Times New Roman" w:hAnsi="Times New Roman" w:cs="Times New Roman"/>
           <w:b/>
@@ -685,28 +740,8 @@
       <w:r>
         <w:rPr>
           <w:rFonts w:ascii="Times New Roman" w:hAnsi="Times New Roman" w:cs="Times New Roman"/>
-          <w:b/>
-          <w:bCs/>
-        </w:rPr>
-        <w:t xml:space="preserve">       </w:t>
-      </w:r>
-      <w:r>
-        <w:rPr>
-          <w:rFonts w:ascii="Times New Roman" w:hAnsi="Times New Roman" w:cs="Times New Roman"/>
-        </w:rPr>
-        <w:t>May</w:t>
-      </w:r>
-      <w:r>
-        <w:rPr>
-          <w:rFonts w:ascii="Times New Roman" w:hAnsi="Times New Roman" w:cs="Times New Roman"/>
-        </w:rPr>
-        <w:t xml:space="preserve"> </w:t>
-      </w:r>
-      <w:r>
-        <w:rPr>
-          <w:rFonts w:ascii="Times New Roman" w:hAnsi="Times New Roman" w:cs="Times New Roman"/>
-        </w:rPr>
-        <w:t>2025 - Present</w:t>
+        </w:rPr>
+        <w:t>May,2025 - Present</w:t>
       </w:r>
     </w:p>
     <w:p>
@@ -784,11 +819,12 @@
         <w:rPr>
           <w:rFonts w:ascii="Times New Roman" w:hAnsi="Times New Roman" w:cs="Times New Roman"/>
         </w:rPr>
-        <w:t xml:space="preserve">Currently engaged in the development and maintenance of HMS, POS, ERP, and HIS software systems. </w:t>
+        <w:t xml:space="preserve">Currently engaged in the development and maintenance of HMS, ERP, and HIS software systems. </w:t>
       </w:r>
     </w:p>
     <w:p>
       <w:pPr>
+        <w:spacing w:line="120" w:lineRule="auto"/>
         <w:rPr>
           <w:rFonts w:ascii="Times New Roman" w:hAnsi="Times New Roman" w:cs="Times New Roman"/>
         </w:rPr>
@@ -799,11 +835,15 @@
         <w:spacing w:line="360" w:lineRule="auto"/>
         <w:rPr>
           <w:rFonts w:ascii="Times New Roman" w:hAnsi="Times New Roman" w:cs="Times New Roman"/>
-        </w:rPr>
-      </w:pPr>
-      <w:r>
-        <w:rPr>
-          <w:rFonts w:ascii="Times New Roman" w:hAnsi="Times New Roman" w:cs="Times New Roman"/>
+          <w:b/>
+          <w:bCs/>
+        </w:rPr>
+      </w:pPr>
+      <w:r>
+        <w:rPr>
+          <w:rFonts w:ascii="Times New Roman" w:hAnsi="Times New Roman" w:cs="Times New Roman"/>
+          <w:b/>
+          <w:bCs/>
         </w:rPr>
         <w:t>Key responsibilities include:</w:t>
       </w:r>
@@ -870,7 +910,7 @@
           <w:b/>
           <w:bCs/>
         </w:rPr>
-        <w:t>Angular</w:t>
+        <w:t>React</w:t>
       </w:r>
       <w:r>
         <w:rPr>
@@ -917,10 +957,8 @@
       <w:r>
         <w:rPr>
           <w:rFonts w:ascii="Times New Roman" w:hAnsi="Times New Roman" w:cs="Times New Roman"/>
-          <w:b/>
-          <w:bCs/>
-        </w:rPr>
-        <w:t>,</w:t>
+        </w:rPr>
+        <w:t>.</w:t>
       </w:r>
       <w:r>
         <w:rPr>
@@ -966,25 +1004,13 @@
         <w:rPr>
           <w:rFonts w:ascii="Times New Roman" w:hAnsi="Times New Roman" w:cs="Times New Roman"/>
         </w:rPr>
-        <w:t>,</w:t>
-      </w:r>
-      <w:r>
-        <w:rPr>
-          <w:rFonts w:ascii="Times New Roman" w:hAnsi="Times New Roman" w:cs="Times New Roman"/>
-        </w:rPr>
         <w:t xml:space="preserve"> </w:t>
       </w:r>
       <w:r>
         <w:rPr>
           <w:rFonts w:ascii="Times New Roman" w:hAnsi="Times New Roman" w:cs="Times New Roman"/>
         </w:rPr>
-        <w:t>contributing</w:t>
-      </w:r>
-      <w:r>
-        <w:rPr>
-          <w:rFonts w:ascii="Times New Roman" w:hAnsi="Times New Roman" w:cs="Times New Roman"/>
-        </w:rPr>
-        <w:t xml:space="preserve"> to system design, implementation, and debugging</w:t>
+        <w:t>Contributing to system design, implementation, and debugging</w:t>
       </w:r>
       <w:r>
         <w:rPr>
@@ -1030,6 +1056,7 @@
         </w:rPr>
         <w:t xml:space="preserve"> and </w:t>
       </w:r>
+      <w:bookmarkStart w:id="2" w:name="_Hlk201603849"/>
       <w:r>
         <w:rPr>
           <w:rFonts w:ascii="Times New Roman" w:hAnsi="Times New Roman" w:cs="Times New Roman"/>
@@ -1038,6 +1065,7 @@
         </w:rPr>
         <w:t>React</w:t>
       </w:r>
+      <w:bookmarkEnd w:id="2"/>
       <w:r>
         <w:rPr>
           <w:rFonts w:ascii="Times New Roman" w:hAnsi="Times New Roman" w:cs="Times New Roman"/>
@@ -1086,12 +1114,46 @@
           <w:sz w:val="24"/>
           <w:szCs w:val="24"/>
         </w:rPr>
-        <w:t>TECHNOLOGIES &amp; COMPETENCIES</w:t>
+        <w:t>TECHNOLOGIES</w:t>
+      </w:r>
+      <w:r>
+        <w:rPr>
+          <w:rFonts w:ascii="Times New Roman" w:hAnsi="Times New Roman" w:cs="Times New Roman"/>
+          <w:b/>
+          <w:bCs/>
+          <w:caps/>
+          <w:sz w:val="24"/>
+          <w:szCs w:val="24"/>
+        </w:rPr>
+        <w:t>,</w:t>
+      </w:r>
+      <w:r>
+        <w:rPr>
+          <w:rFonts w:ascii="Times New Roman" w:hAnsi="Times New Roman" w:cs="Times New Roman"/>
+          <w:b/>
+          <w:bCs/>
+          <w:caps/>
+          <w:sz w:val="24"/>
+          <w:szCs w:val="24"/>
+        </w:rPr>
+        <w:t xml:space="preserve"> COMPETENCIES</w:t>
+      </w:r>
+      <w:r>
+        <w:rPr>
+          <w:rFonts w:ascii="Times New Roman" w:hAnsi="Times New Roman" w:cs="Times New Roman"/>
+          <w:b/>
+          <w:bCs/>
+          <w:caps/>
+          <w:sz w:val="24"/>
+          <w:szCs w:val="24"/>
+        </w:rPr>
+        <w:t xml:space="preserve"> &amp; Skills</w:t>
       </w:r>
     </w:p>
     <w:p>
       <w:pPr>
         <w:pStyle w:val="BodyText"/>
+        <w:spacing w:line="120" w:lineRule="auto"/>
         <w:ind w:left="0" w:firstLine="0"/>
         <w:rPr>
           <w:rFonts w:ascii="Times New Roman" w:hAnsi="Times New Roman" w:cs="Times New Roman"/>
@@ -1122,7 +1184,7 @@
           <w:sz w:val="22"/>
           <w:szCs w:val="22"/>
         </w:rPr>
-        <w:t>Programming Languages</w:t>
+        <w:t>Programming Languages:</w:t>
       </w:r>
       <w:r>
         <w:rPr>
@@ -1130,13 +1192,7 @@
           <w:sz w:val="22"/>
           <w:szCs w:val="22"/>
         </w:rPr>
-        <w:t xml:space="preserve">: </w:t>
-      </w:r>
-      <w:r>
-        <w:rPr>
-          <w:rFonts w:ascii="Times New Roman" w:hAnsi="Times New Roman" w:cs="Times New Roman"/>
-        </w:rPr>
-        <w:t xml:space="preserve">Java, </w:t>
+        <w:t xml:space="preserve"> </w:t>
       </w:r>
       <w:r>
         <w:rPr>
@@ -1144,35 +1200,96 @@
           <w:sz w:val="22"/>
           <w:szCs w:val="22"/>
         </w:rPr>
-        <w:t xml:space="preserve">JavaScript, Dart, </w:t>
-      </w:r>
-      <w:r>
-        <w:rPr>
-          <w:rFonts w:ascii="Times New Roman" w:hAnsi="Times New Roman" w:cs="Times New Roman"/>
-        </w:rPr>
-        <w:t>TypeScript, PL/SQL</w:t>
-      </w:r>
-      <w:r>
-        <w:rPr>
-          <w:rFonts w:ascii="Times New Roman" w:hAnsi="Times New Roman" w:cs="Times New Roman"/>
-        </w:rPr>
-        <w:t>,</w:t>
-      </w:r>
-      <w:r>
-        <w:rPr>
-          <w:rFonts w:ascii="Times New Roman" w:hAnsi="Times New Roman" w:cs="Times New Roman"/>
+        <w:t xml:space="preserve"> </w:t>
+      </w:r>
+      <w:r>
+        <w:rPr>
+          <w:rFonts w:ascii="Times New Roman" w:hAnsi="Times New Roman" w:cs="Times New Roman"/>
+          <w:color w:val="000000" w:themeColor="text1"/>
+          <w14:shadow w14:blurRad="38100" w14:dist="19050" w14:dir="2700000" w14:sx="100000" w14:sy="100000" w14:kx="0" w14:ky="0" w14:algn="tl">
+            <w14:schemeClr w14:val="dk1">
+              <w14:alpha w14:val="60000"/>
+            </w14:schemeClr>
+          </w14:shadow>
+          <w14:textOutline w14:w="0" w14:cap="flat" w14:cmpd="sng" w14:algn="ctr">
+            <w14:noFill/>
+            <w14:prstDash w14:val="solid"/>
+            <w14:round/>
+          </w14:textOutline>
+        </w:rPr>
+        <w:t xml:space="preserve">Java, </w:t>
+      </w:r>
+      <w:r>
+        <w:rPr>
+          <w:rFonts w:ascii="Times New Roman" w:hAnsi="Times New Roman" w:cs="Times New Roman"/>
+          <w:color w:val="000000" w:themeColor="text1"/>
           <w:sz w:val="22"/>
           <w:szCs w:val="22"/>
-        </w:rPr>
-        <w:t xml:space="preserve"> HTML, CSS</w:t>
-      </w:r>
-      <w:r>
-        <w:rPr>
-          <w:rFonts w:ascii="Times New Roman" w:hAnsi="Times New Roman" w:cs="Times New Roman"/>
+          <w14:shadow w14:blurRad="38100" w14:dist="19050" w14:dir="2700000" w14:sx="100000" w14:sy="100000" w14:kx="0" w14:ky="0" w14:algn="tl">
+            <w14:schemeClr w14:val="dk1">
+              <w14:alpha w14:val="60000"/>
+            </w14:schemeClr>
+          </w14:shadow>
+          <w14:textOutline w14:w="0" w14:cap="flat" w14:cmpd="sng" w14:algn="ctr">
+            <w14:noFill/>
+            <w14:prstDash w14:val="solid"/>
+            <w14:round/>
+          </w14:textOutline>
+        </w:rPr>
+        <w:t xml:space="preserve">JavaScript, Dart, </w:t>
+      </w:r>
+      <w:r>
+        <w:rPr>
+          <w:rFonts w:ascii="Times New Roman" w:hAnsi="Times New Roman" w:cs="Times New Roman"/>
+          <w:color w:val="000000" w:themeColor="text1"/>
+          <w14:shadow w14:blurRad="38100" w14:dist="19050" w14:dir="2700000" w14:sx="100000" w14:sy="100000" w14:kx="0" w14:ky="0" w14:algn="tl">
+            <w14:schemeClr w14:val="dk1">
+              <w14:alpha w14:val="60000"/>
+            </w14:schemeClr>
+          </w14:shadow>
+          <w14:textOutline w14:w="0" w14:cap="flat" w14:cmpd="sng" w14:algn="ctr">
+            <w14:noFill/>
+            <w14:prstDash w14:val="solid"/>
+            <w14:round/>
+          </w14:textOutline>
+        </w:rPr>
+        <w:t>TypeScript, SQL</w:t>
+      </w:r>
+      <w:r>
+        <w:rPr>
+          <w:rFonts w:ascii="Times New Roman" w:hAnsi="Times New Roman" w:cs="Times New Roman"/>
+          <w:color w:val="000000" w:themeColor="text1"/>
+          <w14:shadow w14:blurRad="38100" w14:dist="19050" w14:dir="2700000" w14:sx="100000" w14:sy="100000" w14:kx="0" w14:ky="0" w14:algn="tl">
+            <w14:schemeClr w14:val="dk1">
+              <w14:alpha w14:val="60000"/>
+            </w14:schemeClr>
+          </w14:shadow>
+          <w14:textOutline w14:w="0" w14:cap="flat" w14:cmpd="sng" w14:algn="ctr">
+            <w14:noFill/>
+            <w14:prstDash w14:val="solid"/>
+            <w14:round/>
+          </w14:textOutline>
+        </w:rPr>
+        <w:t>,</w:t>
+      </w:r>
+      <w:r>
+        <w:rPr>
+          <w:rFonts w:ascii="Times New Roman" w:hAnsi="Times New Roman" w:cs="Times New Roman"/>
+          <w:color w:val="000000" w:themeColor="text1"/>
           <w:sz w:val="22"/>
           <w:szCs w:val="22"/>
-        </w:rPr>
-        <w:t>.</w:t>
+          <w14:shadow w14:blurRad="38100" w14:dist="19050" w14:dir="2700000" w14:sx="100000" w14:sy="100000" w14:kx="0" w14:ky="0" w14:algn="tl">
+            <w14:schemeClr w14:val="dk1">
+              <w14:alpha w14:val="60000"/>
+            </w14:schemeClr>
+          </w14:shadow>
+          <w14:textOutline w14:w="0" w14:cap="flat" w14:cmpd="sng" w14:algn="ctr">
+            <w14:noFill/>
+            <w14:prstDash w14:val="solid"/>
+            <w14:round/>
+          </w14:textOutline>
+        </w:rPr>
+        <w:t xml:space="preserve"> HTML, CSS.</w:t>
       </w:r>
     </w:p>
     <w:p>
@@ -1185,6 +1302,17 @@
         <w:spacing w:line="360" w:lineRule="auto"/>
         <w:rPr>
           <w:rFonts w:ascii="Times New Roman" w:hAnsi="Times New Roman" w:cs="Times New Roman"/>
+          <w:color w:val="000000" w:themeColor="text1"/>
+          <w14:shadow w14:blurRad="38100" w14:dist="19050" w14:dir="2700000" w14:sx="100000" w14:sy="100000" w14:kx="0" w14:ky="0" w14:algn="tl">
+            <w14:schemeClr w14:val="dk1">
+              <w14:alpha w14:val="60000"/>
+            </w14:schemeClr>
+          </w14:shadow>
+          <w14:textOutline w14:w="0" w14:cap="flat" w14:cmpd="sng" w14:algn="ctr">
+            <w14:noFill/>
+            <w14:prstDash w14:val="solid"/>
+            <w14:round/>
+          </w14:textOutline>
         </w:rPr>
       </w:pPr>
       <w:r>
@@ -1208,16 +1336,36 @@
       <w:r>
         <w:rPr>
           <w:rFonts w:ascii="Times New Roman" w:hAnsi="Times New Roman" w:cs="Times New Roman"/>
-        </w:rPr>
-        <w:t xml:space="preserve">Spring Boot, React, Angular, Flutter, </w:t>
-      </w:r>
-      <w:r>
-        <w:rPr>
-          <w:rFonts w:ascii="Times New Roman" w:hAnsi="Times New Roman" w:cs="Times New Roman"/>
-          <w:sz w:val="22"/>
-          <w:szCs w:val="22"/>
-        </w:rPr>
-        <w:t>Oracle Apex.</w:t>
+          <w:color w:val="000000" w:themeColor="text1"/>
+          <w14:shadow w14:blurRad="38100" w14:dist="19050" w14:dir="2700000" w14:sx="100000" w14:sy="100000" w14:kx="0" w14:ky="0" w14:algn="tl">
+            <w14:schemeClr w14:val="dk1">
+              <w14:alpha w14:val="60000"/>
+            </w14:schemeClr>
+          </w14:shadow>
+          <w14:textOutline w14:w="0" w14:cap="flat" w14:cmpd="sng" w14:algn="ctr">
+            <w14:noFill/>
+            <w14:prstDash w14:val="solid"/>
+            <w14:round/>
+          </w14:textOutline>
+        </w:rPr>
+        <w:t>Spring Boot, React, Angular, Flutter</w:t>
+      </w:r>
+      <w:r>
+        <w:rPr>
+          <w:rFonts w:ascii="Times New Roman" w:hAnsi="Times New Roman" w:cs="Times New Roman"/>
+          <w:color w:val="000000" w:themeColor="text1"/>
+          <w14:shadow w14:blurRad="38100" w14:dist="19050" w14:dir="2700000" w14:sx="100000" w14:sy="100000" w14:kx="0" w14:ky="0" w14:algn="tl">
+            <w14:schemeClr w14:val="dk1">
+              <w14:alpha w14:val="60000"/>
+            </w14:schemeClr>
+          </w14:shadow>
+          <w14:textOutline w14:w="0" w14:cap="flat" w14:cmpd="sng" w14:algn="ctr">
+            <w14:noFill/>
+            <w14:prstDash w14:val="solid"/>
+            <w14:round/>
+          </w14:textOutline>
+        </w:rPr>
+        <w:t>.</w:t>
       </w:r>
     </w:p>
     <w:p>
@@ -1238,11 +1386,38 @@
           <w:b/>
           <w:bCs/>
         </w:rPr>
-        <w:t xml:space="preserve">Database Management: </w:t>
-      </w:r>
-      <w:r>
-        <w:rPr>
-          <w:rFonts w:ascii="Times New Roman" w:hAnsi="Times New Roman" w:cs="Times New Roman"/>
+        <w:t>Database Management:</w:t>
+      </w:r>
+      <w:r>
+        <w:rPr>
+          <w:rFonts w:ascii="Times New Roman" w:hAnsi="Times New Roman" w:cs="Times New Roman"/>
+          <w:b/>
+          <w:bCs/>
+        </w:rPr>
+        <w:t xml:space="preserve"> </w:t>
+      </w:r>
+      <w:r>
+        <w:rPr>
+          <w:rFonts w:ascii="Times New Roman" w:hAnsi="Times New Roman" w:cs="Times New Roman"/>
+          <w:b/>
+          <w:bCs/>
+        </w:rPr>
+        <w:t xml:space="preserve"> </w:t>
+      </w:r>
+      <w:r>
+        <w:rPr>
+          <w:rFonts w:ascii="Times New Roman" w:hAnsi="Times New Roman" w:cs="Times New Roman"/>
+          <w:color w:val="000000" w:themeColor="text1"/>
+          <w14:shadow w14:blurRad="38100" w14:dist="19050" w14:dir="2700000" w14:sx="100000" w14:sy="100000" w14:kx="0" w14:ky="0" w14:algn="tl">
+            <w14:schemeClr w14:val="dk1">
+              <w14:alpha w14:val="60000"/>
+            </w14:schemeClr>
+          </w14:shadow>
+          <w14:textOutline w14:w="0" w14:cap="flat" w14:cmpd="sng" w14:algn="ctr">
+            <w14:noFill/>
+            <w14:prstDash w14:val="solid"/>
+            <w14:round/>
+          </w14:textOutline>
         </w:rPr>
         <w:t>MySQL, Oracle, PostgreSQL.</w:t>
       </w:r>
@@ -1257,6 +1432,17 @@
         <w:spacing w:line="360" w:lineRule="auto"/>
         <w:rPr>
           <w:rFonts w:ascii="Times New Roman" w:hAnsi="Times New Roman" w:cs="Times New Roman"/>
+          <w:color w:val="000000" w:themeColor="text1"/>
+          <w14:shadow w14:blurRad="38100" w14:dist="19050" w14:dir="2700000" w14:sx="100000" w14:sy="100000" w14:kx="0" w14:ky="0" w14:algn="tl">
+            <w14:schemeClr w14:val="dk1">
+              <w14:alpha w14:val="60000"/>
+            </w14:schemeClr>
+          </w14:shadow>
+          <w14:textOutline w14:w="0" w14:cap="flat" w14:cmpd="sng" w14:algn="ctr">
+            <w14:noFill/>
+            <w14:prstDash w14:val="solid"/>
+            <w14:round/>
+          </w14:textOutline>
         </w:rPr>
       </w:pPr>
       <w:r>
@@ -1271,19 +1457,254 @@
         <w:rPr>
           <w:rFonts w:ascii="Times New Roman" w:hAnsi="Times New Roman" w:cs="Times New Roman"/>
         </w:rPr>
-        <w:t xml:space="preserve"> Visual Studio Code, Android Studio, IntelliJ IDEA, GitHub, Postman</w:t>
-      </w:r>
-      <w:r>
-        <w:rPr>
-          <w:rFonts w:ascii="Times New Roman" w:hAnsi="Times New Roman" w:cs="Times New Roman"/>
-        </w:rPr>
-        <w:t>,</w:t>
-      </w:r>
-      <w:r>
-        <w:rPr>
-          <w:rFonts w:ascii="Times New Roman" w:hAnsi="Times New Roman" w:cs="Times New Roman"/>
-        </w:rPr>
-        <w:t xml:space="preserve"> etc.</w:t>
+        <w:t xml:space="preserve"> </w:t>
+      </w:r>
+      <w:r>
+        <w:rPr>
+          <w:rFonts w:ascii="Times New Roman" w:hAnsi="Times New Roman" w:cs="Times New Roman"/>
+        </w:rPr>
+        <w:t xml:space="preserve"> </w:t>
+      </w:r>
+      <w:r>
+        <w:rPr>
+          <w:rFonts w:ascii="Times New Roman" w:hAnsi="Times New Roman" w:cs="Times New Roman"/>
+          <w:color w:val="000000" w:themeColor="text1"/>
+          <w14:shadow w14:blurRad="38100" w14:dist="19050" w14:dir="2700000" w14:sx="100000" w14:sy="100000" w14:kx="0" w14:ky="0" w14:algn="tl">
+            <w14:schemeClr w14:val="dk1">
+              <w14:alpha w14:val="60000"/>
+            </w14:schemeClr>
+          </w14:shadow>
+          <w14:textOutline w14:w="0" w14:cap="flat" w14:cmpd="sng" w14:algn="ctr">
+            <w14:noFill/>
+            <w14:prstDash w14:val="solid"/>
+            <w14:round/>
+          </w14:textOutline>
+        </w:rPr>
+        <w:t>Visual Studio Code, Android Studio, IntelliJ IDEA, GitHub, Postman</w:t>
+      </w:r>
+      <w:r>
+        <w:rPr>
+          <w:rFonts w:ascii="Times New Roman" w:hAnsi="Times New Roman" w:cs="Times New Roman"/>
+          <w:color w:val="000000" w:themeColor="text1"/>
+          <w14:shadow w14:blurRad="38100" w14:dist="19050" w14:dir="2700000" w14:sx="100000" w14:sy="100000" w14:kx="0" w14:ky="0" w14:algn="tl">
+            <w14:schemeClr w14:val="dk1">
+              <w14:alpha w14:val="60000"/>
+            </w14:schemeClr>
+          </w14:shadow>
+          <w14:textOutline w14:w="0" w14:cap="flat" w14:cmpd="sng" w14:algn="ctr">
+            <w14:noFill/>
+            <w14:prstDash w14:val="solid"/>
+            <w14:round/>
+          </w14:textOutline>
+        </w:rPr>
+        <w:t>, Oracle Apex</w:t>
+      </w:r>
+      <w:r>
+        <w:rPr>
+          <w:rFonts w:ascii="Times New Roman" w:hAnsi="Times New Roman" w:cs="Times New Roman"/>
+          <w:color w:val="000000" w:themeColor="text1"/>
+          <w14:shadow w14:blurRad="38100" w14:dist="19050" w14:dir="2700000" w14:sx="100000" w14:sy="100000" w14:kx="0" w14:ky="0" w14:algn="tl">
+            <w14:schemeClr w14:val="dk1">
+              <w14:alpha w14:val="60000"/>
+            </w14:schemeClr>
+          </w14:shadow>
+          <w14:textOutline w14:w="0" w14:cap="flat" w14:cmpd="sng" w14:algn="ctr">
+            <w14:noFill/>
+            <w14:prstDash w14:val="solid"/>
+            <w14:round/>
+          </w14:textOutline>
+        </w:rPr>
+        <w:t>.</w:t>
+      </w:r>
+    </w:p>
+    <w:p>
+      <w:pPr>
+        <w:pStyle w:val="BodyText"/>
+        <w:ind w:left="720" w:firstLine="0"/>
+        <w:rPr>
+          <w:rFonts w:ascii="Times New Roman" w:hAnsi="Times New Roman" w:cs="Times New Roman"/>
+        </w:rPr>
+      </w:pPr>
+    </w:p>
+    <w:p>
+      <w:pPr>
+        <w:pStyle w:val="Heading1"/>
+        <w:pBdr>
+          <w:bottom w:val="single" w:sz="4" w:space="1" w:color="auto"/>
+        </w:pBdr>
+        <w:ind w:left="0"/>
+        <w:rPr>
+          <w:rFonts w:ascii="Times New Roman" w:hAnsi="Times New Roman" w:cs="Times New Roman"/>
+        </w:rPr>
+      </w:pPr>
+      <w:r>
+        <w:rPr>
+          <w:rFonts w:ascii="Times New Roman" w:hAnsi="Times New Roman" w:cs="Times New Roman"/>
+        </w:rPr>
+        <w:t>PROFESSIONAL TRAINING</w:t>
+      </w:r>
+    </w:p>
+    <w:p>
+      <w:pPr>
+        <w:tabs>
+          <w:tab w:val="right" w:pos="12240"/>
+        </w:tabs>
+        <w:rPr>
+          <w:rFonts w:ascii="Times New Roman" w:hAnsi="Times New Roman" w:cs="Times New Roman"/>
+          <w:b/>
+          <w:bCs/>
+          <w:iCs/>
+        </w:rPr>
+      </w:pPr>
+    </w:p>
+    <w:p>
+      <w:pPr>
+        <w:widowControl w:val="0"/>
+        <w:tabs>
+          <w:tab w:val="right" w:pos="12240"/>
+        </w:tabs>
+        <w:spacing w:line="360" w:lineRule="auto"/>
+        <w:rPr>
+          <w:rFonts w:ascii="Times New Roman" w:hAnsi="Times New Roman" w:cs="Times New Roman"/>
+        </w:rPr>
+      </w:pPr>
+      <w:r>
+        <w:rPr>
+          <w:rFonts w:ascii="Times New Roman" w:hAnsi="Times New Roman" w:cs="Times New Roman"/>
+          <w:b/>
+          <w:bCs/>
+          <w:iCs/>
+          <w:sz w:val="24"/>
+          <w:szCs w:val="24"/>
+        </w:rPr>
+        <w:t>Web and Mobile App Development using Spring Boot, Angular, Android &amp; Flutter</w:t>
+      </w:r>
+      <w:r>
+        <w:rPr>
+          <w:rFonts w:ascii="Times New Roman" w:hAnsi="Times New Roman" w:cs="Times New Roman"/>
+          <w:iCs/>
+        </w:rPr>
+        <w:tab/>
+      </w:r>
+      <w:r>
+        <w:rPr>
+          <w:rFonts w:ascii="Times New Roman" w:hAnsi="Times New Roman" w:cs="Times New Roman"/>
+          <w:iCs/>
+        </w:rPr>
+        <w:t xml:space="preserve">  (</w:t>
+      </w:r>
+      <w:r>
+        <w:rPr>
+          <w:rFonts w:ascii="Times New Roman" w:hAnsi="Times New Roman" w:cs="Times New Roman"/>
+        </w:rPr>
+        <w:t>Jan 2024 – Dec 2024</w:t>
+      </w:r>
+      <w:r>
+        <w:rPr>
+          <w:rFonts w:ascii="Times New Roman" w:hAnsi="Times New Roman" w:cs="Times New Roman"/>
+        </w:rPr>
+        <w:t>)</w:t>
+      </w:r>
+    </w:p>
+    <w:p>
+      <w:pPr>
+        <w:widowControl w:val="0"/>
+        <w:tabs>
+          <w:tab w:val="right" w:pos="12240"/>
+        </w:tabs>
+        <w:spacing w:line="360" w:lineRule="auto"/>
+        <w:rPr>
+          <w:rFonts w:ascii="Times New Roman" w:hAnsi="Times New Roman" w:cs="Times New Roman"/>
+        </w:rPr>
+      </w:pPr>
+      <w:r>
+        <w:rPr>
+          <w:rFonts w:ascii="Times New Roman" w:hAnsi="Times New Roman" w:cs="Times New Roman"/>
+          <w:b/>
+          <w:bCs/>
+          <w:iCs/>
+        </w:rPr>
+        <w:t>Provided By</w:t>
+      </w:r>
+      <w:r>
+        <w:rPr>
+          <w:rFonts w:ascii="Times New Roman" w:hAnsi="Times New Roman" w:cs="Times New Roman"/>
+          <w:iCs/>
+        </w:rPr>
+        <w:t xml:space="preserve">: </w:t>
+      </w:r>
+      <w:r>
+        <w:rPr>
+          <w:rFonts w:ascii="Times New Roman" w:hAnsi="Times New Roman" w:cs="Times New Roman"/>
+        </w:rPr>
+        <w:t xml:space="preserve"> </w:t>
+      </w:r>
+      <w:proofErr w:type="spellStart"/>
+      <w:r>
+        <w:rPr>
+          <w:rFonts w:ascii="Times New Roman" w:hAnsi="Times New Roman" w:cs="Times New Roman"/>
+        </w:rPr>
+        <w:t>IsDB</w:t>
+      </w:r>
+      <w:proofErr w:type="spellEnd"/>
+      <w:r>
+        <w:rPr>
+          <w:rFonts w:ascii="Times New Roman" w:hAnsi="Times New Roman" w:cs="Times New Roman"/>
+        </w:rPr>
+        <w:t xml:space="preserve">-BISEW IT Scholarship </w:t>
+      </w:r>
+      <w:proofErr w:type="spellStart"/>
+      <w:r>
+        <w:rPr>
+          <w:rFonts w:ascii="Times New Roman" w:hAnsi="Times New Roman" w:cs="Times New Roman"/>
+        </w:rPr>
+        <w:t>Programme</w:t>
+      </w:r>
+      <w:proofErr w:type="spellEnd"/>
+    </w:p>
+    <w:p>
+      <w:pPr>
+        <w:widowControl w:val="0"/>
+        <w:tabs>
+          <w:tab w:val="right" w:pos="12240"/>
+        </w:tabs>
+        <w:spacing w:line="288" w:lineRule="auto"/>
+        <w:rPr>
+          <w:rFonts w:ascii="Times New Roman" w:hAnsi="Times New Roman" w:cs="Times New Roman"/>
+          <w:iCs/>
+        </w:rPr>
+      </w:pPr>
+      <w:r>
+        <w:rPr>
+          <w:rFonts w:ascii="Times New Roman" w:hAnsi="Times New Roman" w:cs="Times New Roman"/>
+          <w:b/>
+          <w:bCs/>
+          <w:iCs/>
+        </w:rPr>
+        <w:t>Covered key areas</w:t>
+      </w:r>
+      <w:r>
+        <w:rPr>
+          <w:rFonts w:ascii="Times New Roman" w:hAnsi="Times New Roman" w:cs="Times New Roman"/>
+          <w:b/>
+          <w:bCs/>
+          <w:iCs/>
+        </w:rPr>
+        <w:t>:</w:t>
+      </w:r>
+      <w:r>
+        <w:rPr>
+          <w:rFonts w:ascii="Times New Roman" w:hAnsi="Times New Roman" w:cs="Times New Roman"/>
+          <w:iCs/>
+        </w:rPr>
+        <w:t xml:space="preserve">  </w:t>
+      </w:r>
+      <w:r>
+        <w:rPr>
+          <w:rFonts w:ascii="Times New Roman" w:hAnsi="Times New Roman" w:cs="Times New Roman"/>
+          <w:iCs/>
+        </w:rPr>
+        <w:t>web development (HTML, CSS, JavaScript, Bootstrap), database development with Oracle 19c, object-oriented programming in Java, system analysis with UML, server-side programming using Hibernate and Angular, enterprise application development with Spring Boot, and mobile development with Flutter (Dart).</w:t>
       </w:r>
     </w:p>
     <w:p>
@@ -1337,9 +1758,77 @@
         </w:tabs>
         <w:rPr>
           <w:rFonts w:ascii="Times New Roman" w:hAnsi="Times New Roman" w:cs="Times New Roman"/>
-          <w:iCs/>
-        </w:rPr>
-      </w:pPr>
+          <w:b/>
+        </w:rPr>
+      </w:pPr>
+      <w:r>
+        <w:rPr>
+          <w:rFonts w:ascii="Times New Roman" w:hAnsi="Times New Roman" w:cs="Times New Roman"/>
+          <w:b/>
+          <w:noProof/>
+        </w:rPr>
+        <mc:AlternateContent>
+          <mc:Choice Requires="wps">
+            <w:drawing>
+              <wp:anchor distT="0" distB="0" distL="114300" distR="114300" simplePos="0" relativeHeight="251674624" behindDoc="0" locked="0" layoutInCell="1" allowOverlap="1" wp14:anchorId="0E07829B" wp14:editId="2457CC49">
+                <wp:simplePos x="0" y="0"/>
+                <wp:positionH relativeFrom="column">
+                  <wp:posOffset>2588820</wp:posOffset>
+                </wp:positionH>
+                <wp:positionV relativeFrom="paragraph">
+                  <wp:posOffset>76753</wp:posOffset>
+                </wp:positionV>
+                <wp:extent cx="2440379" cy="0"/>
+                <wp:effectExtent l="0" t="0" r="0" b="0"/>
+                <wp:wrapNone/>
+                <wp:docPr id="1583450009" name="Straight Connector 5"/>
+                <wp:cNvGraphicFramePr/>
+                <a:graphic xmlns:a="http://schemas.openxmlformats.org/drawingml/2006/main">
+                  <a:graphicData uri="http://schemas.microsoft.com/office/word/2010/wordprocessingShape">
+                    <wps:wsp>
+                      <wps:cNvCnPr/>
+                      <wps:spPr>
+                        <a:xfrm>
+                          <a:off x="0" y="0"/>
+                          <a:ext cx="2440379" cy="0"/>
+                        </a:xfrm>
+                        <a:prstGeom prst="line">
+                          <a:avLst/>
+                        </a:prstGeom>
+                        <a:ln>
+                          <a:prstDash val="dash"/>
+                        </a:ln>
+                      </wps:spPr>
+                      <wps:style>
+                        <a:lnRef idx="1">
+                          <a:schemeClr val="dk1"/>
+                        </a:lnRef>
+                        <a:fillRef idx="0">
+                          <a:schemeClr val="dk1"/>
+                        </a:fillRef>
+                        <a:effectRef idx="0">
+                          <a:schemeClr val="dk1"/>
+                        </a:effectRef>
+                        <a:fontRef idx="minor">
+                          <a:schemeClr val="tx1"/>
+                        </a:fontRef>
+                      </wps:style>
+                      <wps:bodyPr/>
+                    </wps:wsp>
+                  </a:graphicData>
+                </a:graphic>
+              </wp:anchor>
+            </w:drawing>
+          </mc:Choice>
+          <mc:Fallback>
+            <w:pict>
+              <v:line w14:anchorId="7FDEB102" id="Straight Connector 5" o:spid="_x0000_s1026" style="position:absolute;z-index:251674624;visibility:visible;mso-wrap-style:square;mso-wrap-distance-left:9pt;mso-wrap-distance-top:0;mso-wrap-distance-right:9pt;mso-wrap-distance-bottom:0;mso-position-horizontal:absolute;mso-position-horizontal-relative:text;mso-position-vertical:absolute;mso-position-vertical-relative:text" from="203.85pt,6.05pt" to="396pt,6.05pt" o:gfxdata="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" strokecolor="black [3040]">
+                <v:stroke dashstyle="dash"/>
+              </v:line>
+            </w:pict>
+          </mc:Fallback>
+        </mc:AlternateContent>
+      </w:r>
       <w:r>
         <w:rPr>
           <w:rFonts w:ascii="Times New Roman" w:hAnsi="Times New Roman" w:cs="Times New Roman"/>
@@ -1355,6 +1844,7 @@
         </w:tabs>
         <w:rPr>
           <w:rFonts w:ascii="Times New Roman" w:hAnsi="Times New Roman" w:cs="Times New Roman"/>
+          <w:b/>
         </w:rPr>
       </w:pPr>
       <w:r>
@@ -1426,6 +1916,19 @@
     <w:p>
       <w:pPr>
         <w:pStyle w:val="ListParagraph"/>
+        <w:tabs>
+          <w:tab w:val="right" w:pos="12240"/>
+        </w:tabs>
+        <w:spacing w:after="120"/>
+        <w:ind w:left="230" w:firstLine="0"/>
+        <w:rPr>
+          <w:rFonts w:ascii="Times New Roman" w:hAnsi="Times New Roman" w:cs="Times New Roman"/>
+        </w:rPr>
+      </w:pPr>
+    </w:p>
+    <w:p>
+      <w:pPr>
+        <w:pStyle w:val="ListParagraph"/>
         <w:numPr>
           <w:ilvl w:val="0"/>
           <w:numId w:val="12"/>
@@ -1473,7 +1976,19 @@
         <w:rPr>
           <w:rFonts w:ascii="Times New Roman" w:hAnsi="Times New Roman" w:cs="Times New Roman"/>
         </w:rPr>
-        <w:t xml:space="preserve"> Angular (TypeScript, HTML, CSS, Bootstrap, Angular Material) </w:t>
+        <w:t xml:space="preserve"> Angular (</w:t>
+      </w:r>
+      <w:r>
+        <w:rPr>
+          <w:rFonts w:ascii="Times New Roman" w:hAnsi="Times New Roman" w:cs="Times New Roman"/>
+        </w:rPr>
+        <w:t>TypeScript, HTML, CSS, Bootstrap, Angular Material</w:t>
+      </w:r>
+      <w:r>
+        <w:rPr>
+          <w:rFonts w:ascii="Times New Roman" w:hAnsi="Times New Roman" w:cs="Times New Roman"/>
+        </w:rPr>
+        <w:t xml:space="preserve">) </w:t>
       </w:r>
     </w:p>
     <w:p>
@@ -1500,7 +2015,19 @@
         <w:rPr>
           <w:rFonts w:ascii="Times New Roman" w:hAnsi="Times New Roman" w:cs="Times New Roman"/>
         </w:rPr>
-        <w:t xml:space="preserve"> Spring Boot (Java) with RESTful API development. </w:t>
+        <w:t xml:space="preserve"> Spring Boot (</w:t>
+      </w:r>
+      <w:r>
+        <w:rPr>
+          <w:rFonts w:ascii="Times New Roman" w:hAnsi="Times New Roman" w:cs="Times New Roman"/>
+        </w:rPr>
+        <w:t>Java</w:t>
+      </w:r>
+      <w:r>
+        <w:rPr>
+          <w:rFonts w:ascii="Times New Roman" w:hAnsi="Times New Roman" w:cs="Times New Roman"/>
+        </w:rPr>
+        <w:t xml:space="preserve">) with RESTful API development. </w:t>
       </w:r>
     </w:p>
     <w:p>
@@ -1527,7 +2054,19 @@
         <w:rPr>
           <w:rFonts w:ascii="Times New Roman" w:hAnsi="Times New Roman" w:cs="Times New Roman"/>
         </w:rPr>
-        <w:t xml:space="preserve"> MySQL for efficient data management. </w:t>
+        <w:t xml:space="preserve"> </w:t>
+      </w:r>
+      <w:r>
+        <w:rPr>
+          <w:rFonts w:ascii="Times New Roman" w:hAnsi="Times New Roman" w:cs="Times New Roman"/>
+        </w:rPr>
+        <w:t>MySQL</w:t>
+      </w:r>
+      <w:r>
+        <w:rPr>
+          <w:rFonts w:ascii="Times New Roman" w:hAnsi="Times New Roman" w:cs="Times New Roman"/>
+        </w:rPr>
+        <w:t xml:space="preserve"> for efficient data management. </w:t>
       </w:r>
     </w:p>
     <w:p>
@@ -1554,7 +2093,46 @@
         <w:rPr>
           <w:rFonts w:ascii="Times New Roman" w:hAnsi="Times New Roman" w:cs="Times New Roman"/>
         </w:rPr>
-        <w:t xml:space="preserve"> JWT (JSON Web Tokens) and email verification. </w:t>
+        <w:t xml:space="preserve"> </w:t>
+      </w:r>
+      <w:r>
+        <w:rPr>
+          <w:rFonts w:ascii="Times New Roman" w:hAnsi="Times New Roman" w:cs="Times New Roman"/>
+        </w:rPr>
+        <w:t>JWT</w:t>
+      </w:r>
+      <w:r>
+        <w:rPr>
+          <w:rFonts w:ascii="Times New Roman" w:hAnsi="Times New Roman" w:cs="Times New Roman"/>
+        </w:rPr>
+        <w:t xml:space="preserve"> (JSON Web Tokens) and email verification. </w:t>
+      </w:r>
+    </w:p>
+    <w:p>
+      <w:pPr>
+        <w:pStyle w:val="ListParagraph"/>
+        <w:tabs>
+          <w:tab w:val="right" w:pos="12240"/>
+        </w:tabs>
+        <w:spacing w:line="360" w:lineRule="auto"/>
+        <w:ind w:left="227" w:firstLine="0"/>
+        <w:rPr>
+          <w:rFonts w:ascii="Times New Roman" w:hAnsi="Times New Roman" w:cs="Times New Roman"/>
+        </w:rPr>
+      </w:pPr>
+      <w:r>
+        <w:rPr>
+          <w:rFonts w:ascii="Times New Roman" w:hAnsi="Times New Roman" w:cs="Times New Roman"/>
+          <w:b/>
+          <w:bCs/>
+        </w:rPr>
+        <w:t>Version Control:</w:t>
+      </w:r>
+      <w:r>
+        <w:rPr>
+          <w:rFonts w:ascii="Times New Roman" w:hAnsi="Times New Roman" w:cs="Times New Roman"/>
+        </w:rPr>
+        <w:t xml:space="preserve"> Git for code management and collaboration</w:t>
       </w:r>
     </w:p>
     <w:p>
@@ -1581,7 +2159,7 @@
         </w:rPr>
         <w:t xml:space="preserve">Link: </w:t>
       </w:r>
-      <w:hyperlink r:id="rId12" w:history="1">
+      <w:hyperlink r:id="rId13" w:history="1">
         <w:r>
           <w:rPr>
             <w:rStyle w:val="Hyperlink"/>
@@ -1609,9 +2187,6 @@
     <w:p>
       <w:pPr>
         <w:pStyle w:val="Heading1"/>
-        <w:pBdr>
-          <w:bottom w:val="single" w:sz="4" w:space="1" w:color="auto"/>
-        </w:pBdr>
         <w:ind w:left="0"/>
         <w:rPr>
           <w:rFonts w:ascii="Times New Roman" w:hAnsi="Times New Roman" w:cs="Times New Roman"/>
@@ -1620,8 +2195,75 @@
       <w:r>
         <w:rPr>
           <w:rFonts w:ascii="Times New Roman" w:hAnsi="Times New Roman" w:cs="Times New Roman"/>
-        </w:rPr>
-        <w:lastRenderedPageBreak/>
+          <w:b w:val="0"/>
+          <w:noProof/>
+        </w:rPr>
+        <mc:AlternateContent>
+          <mc:Choice Requires="wps">
+            <w:drawing>
+              <wp:anchor distT="0" distB="0" distL="114300" distR="114300" simplePos="0" relativeHeight="251676672" behindDoc="0" locked="0" layoutInCell="1" allowOverlap="1" wp14:anchorId="6DCE966D" wp14:editId="3959F775">
+                <wp:simplePos x="0" y="0"/>
+                <wp:positionH relativeFrom="column">
+                  <wp:posOffset>2766951</wp:posOffset>
+                </wp:positionH>
+                <wp:positionV relativeFrom="paragraph">
+                  <wp:posOffset>82493</wp:posOffset>
+                </wp:positionV>
+                <wp:extent cx="2440379" cy="0"/>
+                <wp:effectExtent l="0" t="0" r="0" b="0"/>
+                <wp:wrapNone/>
+                <wp:docPr id="1563566670" name="Straight Connector 5"/>
+                <wp:cNvGraphicFramePr/>
+                <a:graphic xmlns:a="http://schemas.openxmlformats.org/drawingml/2006/main">
+                  <a:graphicData uri="http://schemas.microsoft.com/office/word/2010/wordprocessingShape">
+                    <wps:wsp>
+                      <wps:cNvCnPr/>
+                      <wps:spPr>
+                        <a:xfrm>
+                          <a:off x="0" y="0"/>
+                          <a:ext cx="2440379" cy="0"/>
+                        </a:xfrm>
+                        <a:prstGeom prst="line">
+                          <a:avLst/>
+                        </a:prstGeom>
+                        <a:ln>
+                          <a:prstDash val="dash"/>
+                        </a:ln>
+                      </wps:spPr>
+                      <wps:style>
+                        <a:lnRef idx="1">
+                          <a:schemeClr val="dk1"/>
+                        </a:lnRef>
+                        <a:fillRef idx="0">
+                          <a:schemeClr val="dk1"/>
+                        </a:fillRef>
+                        <a:effectRef idx="0">
+                          <a:schemeClr val="dk1"/>
+                        </a:effectRef>
+                        <a:fontRef idx="minor">
+                          <a:schemeClr val="tx1"/>
+                        </a:fontRef>
+                      </wps:style>
+                      <wps:bodyPr/>
+                    </wps:wsp>
+                  </a:graphicData>
+                </a:graphic>
+              </wp:anchor>
+            </w:drawing>
+          </mc:Choice>
+          <mc:Fallback>
+            <w:pict>
+              <v:line w14:anchorId="4EA721FE" id="Straight Connector 5" o:spid="_x0000_s1026" style="position:absolute;z-index:251676672;visibility:visible;mso-wrap-style:square;mso-wrap-distance-left:9pt;mso-wrap-distance-top:0;mso-wrap-distance-right:9pt;mso-wrap-distance-bottom:0;mso-position-horizontal:absolute;mso-position-horizontal-relative:text;mso-position-vertical:absolute;mso-position-vertical-relative:text" from="217.85pt,6.5pt" to="410pt,6.5pt" o:gfxdata="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" strokecolor="black [3040]">
+                <v:stroke dashstyle="dash"/>
+              </v:line>
+            </w:pict>
+          </mc:Fallback>
+        </mc:AlternateContent>
+      </w:r>
+      <w:r>
+        <w:rPr>
+          <w:rFonts w:ascii="Times New Roman" w:hAnsi="Times New Roman" w:cs="Times New Roman"/>
+        </w:rPr>
         <w:t xml:space="preserve">FLUTTER &amp; SPRING BOOT PROJECT </w:t>
       </w:r>
       <w:r>
@@ -1647,6 +2289,12 @@
           <w:rFonts w:ascii="Times New Roman" w:hAnsi="Times New Roman" w:cs="Times New Roman"/>
         </w:rPr>
         <w:softHyphen/>
+      </w:r>
+      <w:r>
+        <w:rPr>
+          <w:rFonts w:ascii="Times New Roman" w:hAnsi="Times New Roman" w:cs="Times New Roman"/>
+        </w:rPr>
+        <w:t xml:space="preserve"> </w:t>
       </w:r>
     </w:p>
     <w:p>
@@ -1857,6 +2505,39 @@
     <w:p>
       <w:pPr>
         <w:pStyle w:val="ListParagraph"/>
+        <w:tabs>
+          <w:tab w:val="left" w:pos="6762"/>
+        </w:tabs>
+        <w:spacing w:line="360" w:lineRule="auto"/>
+        <w:ind w:left="227" w:firstLine="0"/>
+        <w:rPr>
+          <w:rFonts w:ascii="Times New Roman" w:hAnsi="Times New Roman" w:cs="Times New Roman"/>
+        </w:rPr>
+      </w:pPr>
+      <w:r>
+        <w:rPr>
+          <w:rFonts w:ascii="Times New Roman" w:hAnsi="Times New Roman" w:cs="Times New Roman"/>
+          <w:b/>
+          <w:bCs/>
+        </w:rPr>
+        <w:t>Version Control:</w:t>
+      </w:r>
+      <w:r>
+        <w:rPr>
+          <w:rFonts w:ascii="Times New Roman" w:hAnsi="Times New Roman" w:cs="Times New Roman"/>
+        </w:rPr>
+        <w:t xml:space="preserve"> Git for code management and collaboration</w:t>
+      </w:r>
+      <w:r>
+        <w:rPr>
+          <w:rFonts w:ascii="Times New Roman" w:hAnsi="Times New Roman" w:cs="Times New Roman"/>
+        </w:rPr>
+        <w:tab/>
+      </w:r>
+    </w:p>
+    <w:p>
+      <w:pPr>
+        <w:pStyle w:val="ListParagraph"/>
         <w:numPr>
           <w:ilvl w:val="0"/>
           <w:numId w:val="12"/>
@@ -1880,7 +2561,7 @@
         </w:rPr>
         <w:t xml:space="preserve">Link: </w:t>
       </w:r>
-      <w:hyperlink r:id="rId13" w:history="1">
+      <w:hyperlink r:id="rId14" w:history="1">
         <w:r>
           <w:rPr>
             <w:rStyle w:val="Hyperlink"/>
@@ -1909,9 +2590,6 @@
     <w:p>
       <w:pPr>
         <w:pStyle w:val="Heading1"/>
-        <w:pBdr>
-          <w:bottom w:val="single" w:sz="4" w:space="1" w:color="auto"/>
-        </w:pBdr>
         <w:ind w:left="0"/>
         <w:rPr>
           <w:rFonts w:ascii="Times New Roman" w:hAnsi="Times New Roman" w:cs="Times New Roman"/>
@@ -1920,6 +2598,74 @@
       <w:r>
         <w:rPr>
           <w:rFonts w:ascii="Times New Roman" w:hAnsi="Times New Roman" w:cs="Times New Roman"/>
+          <w:b w:val="0"/>
+          <w:noProof/>
+        </w:rPr>
+        <mc:AlternateContent>
+          <mc:Choice Requires="wps">
+            <w:drawing>
+              <wp:anchor distT="0" distB="0" distL="114300" distR="114300" simplePos="0" relativeHeight="251678720" behindDoc="0" locked="0" layoutInCell="1" allowOverlap="1" wp14:anchorId="1F772698" wp14:editId="3EB5EA09">
+                <wp:simplePos x="0" y="0"/>
+                <wp:positionH relativeFrom="column">
+                  <wp:posOffset>2167156</wp:posOffset>
+                </wp:positionH>
+                <wp:positionV relativeFrom="paragraph">
+                  <wp:posOffset>99695</wp:posOffset>
+                </wp:positionV>
+                <wp:extent cx="2440379" cy="0"/>
+                <wp:effectExtent l="0" t="0" r="0" b="0"/>
+                <wp:wrapNone/>
+                <wp:docPr id="943589211" name="Straight Connector 5"/>
+                <wp:cNvGraphicFramePr/>
+                <a:graphic xmlns:a="http://schemas.openxmlformats.org/drawingml/2006/main">
+                  <a:graphicData uri="http://schemas.microsoft.com/office/word/2010/wordprocessingShape">
+                    <wps:wsp>
+                      <wps:cNvCnPr/>
+                      <wps:spPr>
+                        <a:xfrm>
+                          <a:off x="0" y="0"/>
+                          <a:ext cx="2440379" cy="0"/>
+                        </a:xfrm>
+                        <a:prstGeom prst="line">
+                          <a:avLst/>
+                        </a:prstGeom>
+                        <a:ln>
+                          <a:prstDash val="dash"/>
+                        </a:ln>
+                      </wps:spPr>
+                      <wps:style>
+                        <a:lnRef idx="1">
+                          <a:schemeClr val="dk1"/>
+                        </a:lnRef>
+                        <a:fillRef idx="0">
+                          <a:schemeClr val="dk1"/>
+                        </a:fillRef>
+                        <a:effectRef idx="0">
+                          <a:schemeClr val="dk1"/>
+                        </a:effectRef>
+                        <a:fontRef idx="minor">
+                          <a:schemeClr val="tx1"/>
+                        </a:fontRef>
+                      </wps:style>
+                      <wps:bodyPr/>
+                    </wps:wsp>
+                  </a:graphicData>
+                </a:graphic>
+              </wp:anchor>
+            </w:drawing>
+          </mc:Choice>
+          <mc:Fallback>
+            <w:pict>
+              <v:line w14:anchorId="76286599" id="Straight Connector 5" o:spid="_x0000_s1026" style="position:absolute;z-index:251678720;visibility:visible;mso-wrap-style:square;mso-wrap-distance-left:9pt;mso-wrap-distance-top:0;mso-wrap-distance-right:9pt;mso-wrap-distance-bottom:0;mso-position-horizontal:absolute;mso-position-horizontal-relative:text;mso-position-vertical:absolute;mso-position-vertical-relative:text" from="170.65pt,7.85pt" to="362.8pt,7.85pt" o:gfxdata="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" strokecolor="black [3040]">
+                <v:stroke dashstyle="dash"/>
+              </v:line>
+            </w:pict>
+          </mc:Fallback>
+        </mc:AlternateContent>
+      </w:r>
+      <w:r>
+        <w:rPr>
+          <w:rFonts w:ascii="Times New Roman" w:hAnsi="Times New Roman" w:cs="Times New Roman"/>
         </w:rPr>
         <w:t>ANDROID STUDIO PROJECT</w:t>
       </w:r>
@@ -1946,6 +2692,12 @@
           <w:rFonts w:ascii="Times New Roman" w:hAnsi="Times New Roman" w:cs="Times New Roman"/>
         </w:rPr>
         <w:softHyphen/>
+      </w:r>
+      <w:r>
+        <w:rPr>
+          <w:rFonts w:ascii="Times New Roman" w:hAnsi="Times New Roman" w:cs="Times New Roman"/>
+        </w:rPr>
+        <w:t xml:space="preserve"> </w:t>
       </w:r>
     </w:p>
     <w:p>
@@ -1953,14 +2705,10 @@
         <w:tabs>
           <w:tab w:val="right" w:pos="12240"/>
         </w:tabs>
-        <w:spacing w:line="288" w:lineRule="exact"/>
-        <w:rPr>
-          <w:rFonts w:ascii="Times New Roman" w:hAnsi="Times New Roman" w:cs="Times New Roman"/>
-          <w:i/>
-          <w:iCs/>
+        <w:rPr>
+          <w:rFonts w:ascii="Times New Roman" w:hAnsi="Times New Roman" w:cs="Times New Roman"/>
           <w:sz w:val="20"/>
           <w:szCs w:val="20"/>
-          <w:u w:val="single"/>
         </w:rPr>
       </w:pPr>
     </w:p>
@@ -2035,7 +2783,21 @@
         <w:rPr>
           <w:rFonts w:ascii="Times New Roman" w:hAnsi="Times New Roman" w:cs="Times New Roman"/>
         </w:rPr>
-        <w:t>: Java, SQLite, Email Validation, Firebase,</w:t>
+        <w:t xml:space="preserve">: Java, SQLite, Email Validation, Firebase </w:t>
+      </w:r>
+      <w:proofErr w:type="spellStart"/>
+      <w:r>
+        <w:rPr>
+          <w:rFonts w:ascii="Times New Roman" w:hAnsi="Times New Roman" w:cs="Times New Roman"/>
+        </w:rPr>
+        <w:t>Firestore</w:t>
+      </w:r>
+      <w:proofErr w:type="spellEnd"/>
+      <w:r>
+        <w:rPr>
+          <w:rFonts w:ascii="Times New Roman" w:hAnsi="Times New Roman" w:cs="Times New Roman"/>
+        </w:rPr>
+        <w:t>,</w:t>
       </w:r>
       <w:r>
         <w:rPr>
@@ -2129,17 +2891,26 @@
           <w:rFonts w:ascii="Times New Roman" w:hAnsi="Times New Roman" w:cs="Times New Roman"/>
           <w:b/>
           <w:bCs/>
-        </w:rPr>
-      </w:pPr>
-      <w:r>
-        <w:rPr>
-          <w:rFonts w:ascii="Times New Roman" w:hAnsi="Times New Roman" w:cs="Times New Roman"/>
-          <w:b/>
-          <w:bCs/>
-        </w:rPr>
-        <w:t xml:space="preserve">Link: </w:t>
-      </w:r>
-      <w:hyperlink r:id="rId14" w:history="1">
+          <w:u w:val="single"/>
+        </w:rPr>
+      </w:pPr>
+      <w:r>
+        <w:rPr>
+          <w:rFonts w:ascii="Times New Roman" w:hAnsi="Times New Roman" w:cs="Times New Roman"/>
+          <w:b/>
+          <w:bCs/>
+        </w:rPr>
+        <w:t>Link</w:t>
+      </w:r>
+      <w:r>
+        <w:rPr>
+          <w:rFonts w:ascii="Times New Roman" w:hAnsi="Times New Roman" w:cs="Times New Roman"/>
+          <w:b/>
+          <w:bCs/>
+        </w:rPr>
+        <w:t xml:space="preserve">: </w:t>
+      </w:r>
+      <w:hyperlink r:id="rId15" w:history="1">
         <w:r>
           <w:rPr>
             <w:rStyle w:val="Hyperlink"/>
@@ -2156,189 +2927,13 @@
         <w:tabs>
           <w:tab w:val="right" w:pos="12240"/>
         </w:tabs>
-        <w:spacing w:line="360" w:lineRule="auto"/>
+        <w:spacing w:line="240" w:lineRule="auto"/>
         <w:ind w:left="227" w:firstLine="0"/>
         <w:rPr>
           <w:rFonts w:ascii="Times New Roman" w:hAnsi="Times New Roman" w:cs="Times New Roman"/>
           <w:b/>
           <w:bCs/>
-        </w:rPr>
-      </w:pPr>
-    </w:p>
-    <w:p>
-      <w:pPr>
-        <w:pStyle w:val="Heading1"/>
-        <w:pBdr>
-          <w:bottom w:val="single" w:sz="4" w:space="1" w:color="auto"/>
-        </w:pBdr>
-        <w:ind w:left="0"/>
-        <w:rPr>
-          <w:rFonts w:ascii="Times New Roman" w:hAnsi="Times New Roman" w:cs="Times New Roman"/>
-        </w:rPr>
-      </w:pPr>
-      <w:r>
-        <w:rPr>
-          <w:rFonts w:ascii="Times New Roman" w:hAnsi="Times New Roman" w:cs="Times New Roman"/>
-        </w:rPr>
-        <w:t>PROFESSIONAL TRAINING</w:t>
-      </w:r>
-    </w:p>
-    <w:p>
-      <w:pPr>
-        <w:tabs>
-          <w:tab w:val="right" w:pos="12240"/>
-        </w:tabs>
-        <w:spacing w:line="243" w:lineRule="exact"/>
-        <w:rPr>
-          <w:rFonts w:ascii="Times New Roman" w:hAnsi="Times New Roman" w:cs="Times New Roman"/>
-          <w:b/>
-          <w:bCs/>
-          <w:iCs/>
-        </w:rPr>
-      </w:pPr>
-    </w:p>
-    <w:p>
-      <w:pPr>
-        <w:widowControl w:val="0"/>
-        <w:tabs>
-          <w:tab w:val="right" w:pos="12240"/>
-        </w:tabs>
-        <w:spacing w:line="360" w:lineRule="auto"/>
-        <w:rPr>
-          <w:rFonts w:ascii="Times New Roman" w:hAnsi="Times New Roman" w:cs="Times New Roman"/>
-        </w:rPr>
-      </w:pPr>
-      <w:r>
-        <w:rPr>
-          <w:rFonts w:ascii="Times New Roman" w:hAnsi="Times New Roman" w:cs="Times New Roman"/>
-          <w:b/>
-          <w:bCs/>
-          <w:iCs/>
-        </w:rPr>
-        <w:t>Web and Mobile App Development using Spring Boot, Angular, Android &amp; Flutter</w:t>
-      </w:r>
-      <w:r>
-        <w:rPr>
-          <w:rFonts w:ascii="Times New Roman" w:hAnsi="Times New Roman" w:cs="Times New Roman"/>
-          <w:iCs/>
-        </w:rPr>
-        <w:t xml:space="preserve">   </w:t>
-      </w:r>
-      <w:r>
-        <w:rPr>
-          <w:rFonts w:ascii="Times New Roman" w:hAnsi="Times New Roman" w:cs="Times New Roman"/>
-        </w:rPr>
-        <w:t xml:space="preserve">Jan 2024 – Dec 2024 </w:t>
-      </w:r>
-    </w:p>
-    <w:p>
-      <w:pPr>
-        <w:widowControl w:val="0"/>
-        <w:tabs>
-          <w:tab w:val="right" w:pos="12240"/>
-        </w:tabs>
-        <w:spacing w:line="360" w:lineRule="auto"/>
-        <w:rPr>
-          <w:rFonts w:ascii="Times New Roman" w:hAnsi="Times New Roman" w:cs="Times New Roman"/>
-        </w:rPr>
-      </w:pPr>
-      <w:r>
-        <w:rPr>
-          <w:rFonts w:ascii="Times New Roman" w:hAnsi="Times New Roman" w:cs="Times New Roman"/>
-          <w:b/>
-          <w:bCs/>
-          <w:iCs/>
-        </w:rPr>
-        <w:t>Provided By</w:t>
-      </w:r>
-      <w:r>
-        <w:rPr>
-          <w:rFonts w:ascii="Times New Roman" w:hAnsi="Times New Roman" w:cs="Times New Roman"/>
-          <w:iCs/>
-        </w:rPr>
-        <w:t xml:space="preserve">: </w:t>
-      </w:r>
-      <w:r>
-        <w:rPr>
-          <w:rFonts w:ascii="Times New Roman" w:hAnsi="Times New Roman" w:cs="Times New Roman"/>
-        </w:rPr>
-        <w:t xml:space="preserve"> </w:t>
-      </w:r>
-      <w:proofErr w:type="spellStart"/>
-      <w:r>
-        <w:rPr>
-          <w:rFonts w:ascii="Times New Roman" w:hAnsi="Times New Roman" w:cs="Times New Roman"/>
-        </w:rPr>
-        <w:t>IsDB</w:t>
-      </w:r>
-      <w:proofErr w:type="spellEnd"/>
-      <w:r>
-        <w:rPr>
-          <w:rFonts w:ascii="Times New Roman" w:hAnsi="Times New Roman" w:cs="Times New Roman"/>
-        </w:rPr>
-        <w:t xml:space="preserve">-BISEW IT Scholarship </w:t>
-      </w:r>
-      <w:proofErr w:type="spellStart"/>
-      <w:r>
-        <w:rPr>
-          <w:rFonts w:ascii="Times New Roman" w:hAnsi="Times New Roman" w:cs="Times New Roman"/>
-        </w:rPr>
-        <w:t>Programme</w:t>
-      </w:r>
-      <w:proofErr w:type="spellEnd"/>
-    </w:p>
-    <w:p>
-      <w:pPr>
-        <w:widowControl w:val="0"/>
-        <w:tabs>
-          <w:tab w:val="right" w:pos="12240"/>
-        </w:tabs>
-        <w:spacing w:line="288" w:lineRule="auto"/>
-        <w:rPr>
-          <w:rFonts w:ascii="Times New Roman" w:hAnsi="Times New Roman" w:cs="Times New Roman"/>
-          <w:iCs/>
-        </w:rPr>
-      </w:pPr>
-      <w:r>
-        <w:rPr>
-          <w:rFonts w:ascii="Times New Roman" w:hAnsi="Times New Roman" w:cs="Times New Roman"/>
-          <w:b/>
-          <w:bCs/>
-          <w:iCs/>
-        </w:rPr>
-        <w:t>Covered key areas</w:t>
-      </w:r>
-      <w:r>
-        <w:rPr>
-          <w:rFonts w:ascii="Times New Roman" w:hAnsi="Times New Roman" w:cs="Times New Roman"/>
-          <w:b/>
-          <w:bCs/>
-          <w:iCs/>
-        </w:rPr>
-        <w:t>:</w:t>
-      </w:r>
-      <w:r>
-        <w:rPr>
-          <w:rFonts w:ascii="Times New Roman" w:hAnsi="Times New Roman" w:cs="Times New Roman"/>
-          <w:iCs/>
-        </w:rPr>
-        <w:t xml:space="preserve">  </w:t>
-      </w:r>
-      <w:r>
-        <w:rPr>
-          <w:rFonts w:ascii="Times New Roman" w:hAnsi="Times New Roman" w:cs="Times New Roman"/>
-          <w:iCs/>
-        </w:rPr>
-        <w:t>web development (HTML, CSS, JavaScript, Bootstrap), database development with Oracle 19c, object-oriented programming in Java, system analysis with UML, server-side programming using Hibernate and Angular, enterprise application development with Spring Boot, and mobile development with Flutter (Dart).</w:t>
-      </w:r>
-    </w:p>
-    <w:p>
-      <w:pPr>
-        <w:tabs>
-          <w:tab w:val="right" w:pos="12240"/>
-        </w:tabs>
-        <w:rPr>
-          <w:rFonts w:ascii="Times New Roman" w:hAnsi="Times New Roman" w:cs="Times New Roman"/>
+          <w:u w:val="single"/>
         </w:rPr>
       </w:pPr>
     </w:p>
@@ -2371,6 +2966,7 @@
     <w:p>
       <w:pPr>
         <w:pStyle w:val="BodyText"/>
+        <w:spacing w:line="120" w:lineRule="auto"/>
         <w:ind w:left="0" w:firstLine="0"/>
         <w:rPr>
           <w:rFonts w:ascii="Times New Roman" w:hAnsi="Times New Roman" w:cs="Times New Roman"/>
@@ -2388,15 +2984,15 @@
         <mc:AlternateContent>
           <mc:Choice Requires="wps">
             <w:drawing>
-              <wp:anchor distT="0" distB="0" distL="114300" distR="114300" simplePos="0" relativeHeight="251666432" behindDoc="0" locked="0" layoutInCell="1" allowOverlap="1" wp14:anchorId="0C8DD2BD" wp14:editId="67FEC79C">
+              <wp:anchor distT="0" distB="0" distL="114300" distR="114300" simplePos="0" relativeHeight="251666432" behindDoc="0" locked="0" layoutInCell="1" allowOverlap="1" wp14:anchorId="0C8DD2BD" wp14:editId="0130259D">
                 <wp:simplePos x="0" y="0"/>
                 <wp:positionH relativeFrom="margin">
-                  <wp:posOffset>3619500</wp:posOffset>
+                  <wp:posOffset>3615070</wp:posOffset>
                 </wp:positionH>
                 <wp:positionV relativeFrom="paragraph">
-                  <wp:posOffset>144145</wp:posOffset>
+                  <wp:posOffset>28339</wp:posOffset>
                 </wp:positionV>
-                <wp:extent cx="2808732" cy="1104900"/>
+                <wp:extent cx="2808732" cy="935665"/>
                 <wp:effectExtent l="0" t="0" r="0" b="0"/>
                 <wp:wrapNone/>
                 <wp:docPr id="744547638" name="Text Box 9"/>
@@ -2408,7 +3004,7 @@
                       <wps:spPr>
                         <a:xfrm>
                           <a:off x="0" y="0"/>
-                          <a:ext cx="2808732" cy="1104900"/>
+                          <a:ext cx="2808732" cy="935665"/>
                         </a:xfrm>
                         <a:prstGeom prst="rect">
                           <a:avLst/>
@@ -2509,78 +3105,6 @@
                               <w:t>University of Dhaka, Bangladesh.</w:t>
                             </w:r>
                           </w:p>
-                          <w:p>
-                            <w:pPr>
-                              <w:pStyle w:val="BodyText"/>
-                              <w:spacing w:line="276" w:lineRule="auto"/>
-                              <w:ind w:firstLine="232"/>
-                              <w:rPr>
-                                <w:rFonts w:ascii="Times New Roman" w:hAnsi="Times New Roman" w:cs="Times New Roman"/>
-                                <w:sz w:val="22"/>
-                                <w:szCs w:val="22"/>
-                              </w:rPr>
-                            </w:pPr>
-                            <w:r>
-                              <w:rPr>
-                                <w:rFonts w:ascii="Times New Roman" w:hAnsi="Times New Roman" w:cs="Times New Roman"/>
-                                <w:sz w:val="22"/>
-                                <w:szCs w:val="22"/>
-                              </w:rPr>
-                              <w:t>Affiliate</w:t>
-                            </w:r>
-                            <w:r>
-                              <w:rPr>
-                                <w:rFonts w:ascii="Times New Roman" w:hAnsi="Times New Roman" w:cs="Times New Roman"/>
-                                <w:sz w:val="22"/>
-                                <w:szCs w:val="22"/>
-                              </w:rPr>
-                              <w:t>d</w:t>
-                            </w:r>
-                            <w:r>
-                              <w:rPr>
-                                <w:rFonts w:ascii="Times New Roman" w:hAnsi="Times New Roman" w:cs="Times New Roman"/>
-                                <w:sz w:val="22"/>
-                                <w:szCs w:val="22"/>
-                              </w:rPr>
-                              <w:t xml:space="preserve"> </w:t>
-                            </w:r>
-                            <w:r>
-                              <w:rPr>
-                                <w:rFonts w:ascii="Times New Roman" w:hAnsi="Times New Roman" w:cs="Times New Roman"/>
-                                <w:sz w:val="22"/>
-                                <w:szCs w:val="22"/>
-                              </w:rPr>
-                              <w:t xml:space="preserve">with </w:t>
-                            </w:r>
-                            <w:r>
-                              <w:rPr>
-                                <w:rFonts w:ascii="Times New Roman" w:hAnsi="Times New Roman" w:cs="Times New Roman"/>
-                                <w:sz w:val="22"/>
-                                <w:szCs w:val="22"/>
-                              </w:rPr>
-                              <w:t xml:space="preserve">seven </w:t>
-                            </w:r>
-                            <w:r>
-                              <w:rPr>
-                                <w:rFonts w:ascii="Times New Roman" w:hAnsi="Times New Roman" w:cs="Times New Roman"/>
-                                <w:sz w:val="22"/>
-                                <w:szCs w:val="22"/>
-                              </w:rPr>
-                              <w:t>colleges</w:t>
-                            </w:r>
-                          </w:p>
-                          <w:p>
-                            <w:pPr>
-                              <w:pStyle w:val="BodyText"/>
-                              <w:spacing w:line="276" w:lineRule="auto"/>
-                              <w:ind w:left="720" w:firstLine="360"/>
-                              <w:rPr>
-                                <w:rFonts w:ascii="Times New Roman" w:hAnsi="Times New Roman" w:cs="Times New Roman"/>
-                                <w:sz w:val="22"/>
-                                <w:szCs w:val="22"/>
-                              </w:rPr>
-                            </w:pPr>
-                          </w:p>
                         </w:txbxContent>
                       </wps:txbx>
                       <wps:bodyPr rot="0" spcFirstLastPara="0" vertOverflow="overflow" horzOverflow="overflow" vert="horz" wrap="square" lIns="91440" tIns="45720" rIns="91440" bIns="45720" numCol="1" spcCol="0" rtlCol="0" fromWordArt="0" anchor="t" anchorCtr="0" forceAA="0" compatLnSpc="1">
@@ -2607,7 +3131,7 @@
                 <v:stroke joinstyle="miter"/>
                 <v:path gradientshapeok="t" o:connecttype="rect"/>
               </v:shapetype>
-              <v:shape id="Text Box 9" o:spid="_x0000_s1026" type="#_x0000_t202" style="position:absolute;margin-left:285pt;margin-top:11.35pt;width:221.15pt;height:87pt;z-index:251666432;visibility:visible;mso-wrap-style:square;mso-width-percent:0;mso-height-percent:0;mso-wrap-distance-left:9pt;mso-wrap-distance-top:0;mso-wrap-distance-right:9pt;mso-wrap-distance-bottom:0;mso-position-horizontal:absolute;mso-position-horizontal-relative:margin;mso-position-vertical:absolute;mso-position-vertical-relative:text;mso-width-percent:0;mso-height-percent:0;mso-width-relative:margin;mso-height-relative:margin;v-text-anchor:top" o:gfxdata="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" fillcolor="white [3201]" stroked="f" strokeweight=".5pt">
+              <v:shape id="Text Box 9" o:spid="_x0000_s1026" type="#_x0000_t202" style="position:absolute;margin-left:284.65pt;margin-top:2.25pt;width:221.15pt;height:73.65pt;z-index:251666432;visibility:visible;mso-wrap-style:square;mso-width-percent:0;mso-height-percent:0;mso-wrap-distance-left:9pt;mso-wrap-distance-top:0;mso-wrap-distance-right:9pt;mso-wrap-distance-bottom:0;mso-position-horizontal:absolute;mso-position-horizontal-relative:margin;mso-position-vertical:absolute;mso-position-vertical-relative:text;mso-width-percent:0;mso-height-percent:0;mso-width-relative:margin;mso-height-relative:margin;v-text-anchor:top" o:gfxdata="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" fillcolor="white [3201]" stroked="f" strokeweight=".5pt">
                 <v:textbox>
                   <w:txbxContent>
                     <w:p>
@@ -2697,78 +3221,6 @@
                         <w:t>University of Dhaka, Bangladesh.</w:t>
                       </w:r>
                     </w:p>
-                    <w:p>
-                      <w:pPr>
-                        <w:pStyle w:val="BodyText"/>
-                        <w:spacing w:line="276" w:lineRule="auto"/>
-                        <w:ind w:firstLine="232"/>
-                        <w:rPr>
-                          <w:rFonts w:ascii="Times New Roman" w:hAnsi="Times New Roman" w:cs="Times New Roman"/>
-                          <w:sz w:val="22"/>
-                          <w:szCs w:val="22"/>
-                        </w:rPr>
-                      </w:pPr>
-                      <w:r>
-                        <w:rPr>
-                          <w:rFonts w:ascii="Times New Roman" w:hAnsi="Times New Roman" w:cs="Times New Roman"/>
-                          <w:sz w:val="22"/>
-                          <w:szCs w:val="22"/>
-                        </w:rPr>
-                        <w:t>Affiliate</w:t>
-                      </w:r>
-                      <w:r>
-                        <w:rPr>
-                          <w:rFonts w:ascii="Times New Roman" w:hAnsi="Times New Roman" w:cs="Times New Roman"/>
-                          <w:sz w:val="22"/>
-                          <w:szCs w:val="22"/>
-                        </w:rPr>
-                        <w:t>d</w:t>
-                      </w:r>
-                      <w:r>
-                        <w:rPr>
-                          <w:rFonts w:ascii="Times New Roman" w:hAnsi="Times New Roman" w:cs="Times New Roman"/>
-                          <w:sz w:val="22"/>
-                          <w:szCs w:val="22"/>
-                        </w:rPr>
-                        <w:t xml:space="preserve"> </w:t>
-                      </w:r>
-                      <w:r>
-                        <w:rPr>
-                          <w:rFonts w:ascii="Times New Roman" w:hAnsi="Times New Roman" w:cs="Times New Roman"/>
-                          <w:sz w:val="22"/>
-                          <w:szCs w:val="22"/>
-                        </w:rPr>
-                        <w:t xml:space="preserve">with </w:t>
-                      </w:r>
-                      <w:r>
-                        <w:rPr>
-                          <w:rFonts w:ascii="Times New Roman" w:hAnsi="Times New Roman" w:cs="Times New Roman"/>
-                          <w:sz w:val="22"/>
-                          <w:szCs w:val="22"/>
-                        </w:rPr>
-                        <w:t xml:space="preserve">seven </w:t>
-                      </w:r>
-                      <w:r>
-                        <w:rPr>
-                          <w:rFonts w:ascii="Times New Roman" w:hAnsi="Times New Roman" w:cs="Times New Roman"/>
-                          <w:sz w:val="22"/>
-                          <w:szCs w:val="22"/>
-                        </w:rPr>
-                        <w:t>colleges</w:t>
-                      </w:r>
-                    </w:p>
-                    <w:p>
-                      <w:pPr>
-                        <w:pStyle w:val="BodyText"/>
-                        <w:spacing w:line="276" w:lineRule="auto"/>
-                        <w:ind w:left="720" w:firstLine="360"/>
-                        <w:rPr>
-                          <w:rFonts w:ascii="Times New Roman" w:hAnsi="Times New Roman" w:cs="Times New Roman"/>
-                          <w:sz w:val="22"/>
-                          <w:szCs w:val="22"/>
-                        </w:rPr>
-                      </w:pPr>
-                    </w:p>
                   </w:txbxContent>
                 </v:textbox>
                 <w10:wrap anchorx="margin"/>
@@ -2876,65 +3328,6 @@
           <w:szCs w:val="22"/>
         </w:rPr>
       </w:pPr>
-      <w:r>
-        <w:rPr>
-          <w:rFonts w:ascii="Times New Roman" w:hAnsi="Times New Roman" w:cs="Times New Roman"/>
-          <w:sz w:val="22"/>
-          <w:szCs w:val="22"/>
-        </w:rPr>
-        <w:t>Affiliate</w:t>
-      </w:r>
-      <w:r>
-        <w:rPr>
-          <w:rFonts w:ascii="Times New Roman" w:hAnsi="Times New Roman" w:cs="Times New Roman"/>
-          <w:sz w:val="22"/>
-          <w:szCs w:val="22"/>
-        </w:rPr>
-        <w:t>d</w:t>
-      </w:r>
-      <w:r>
-        <w:rPr>
-          <w:rFonts w:ascii="Times New Roman" w:hAnsi="Times New Roman" w:cs="Times New Roman"/>
-          <w:sz w:val="22"/>
-          <w:szCs w:val="22"/>
-        </w:rPr>
-        <w:t xml:space="preserve"> </w:t>
-      </w:r>
-      <w:r>
-        <w:rPr>
-          <w:rFonts w:ascii="Times New Roman" w:hAnsi="Times New Roman" w:cs="Times New Roman"/>
-          <w:sz w:val="22"/>
-          <w:szCs w:val="22"/>
-        </w:rPr>
-        <w:t xml:space="preserve">with </w:t>
-      </w:r>
-      <w:r>
-        <w:rPr>
-          <w:rFonts w:ascii="Times New Roman" w:hAnsi="Times New Roman" w:cs="Times New Roman"/>
-          <w:sz w:val="22"/>
-          <w:szCs w:val="22"/>
-        </w:rPr>
-        <w:t xml:space="preserve">seven </w:t>
-      </w:r>
-      <w:r>
-        <w:rPr>
-          <w:rFonts w:ascii="Times New Roman" w:hAnsi="Times New Roman" w:cs="Times New Roman"/>
-          <w:sz w:val="22"/>
-          <w:szCs w:val="22"/>
-        </w:rPr>
-        <w:t>colleges</w:t>
-      </w:r>
-    </w:p>
-    <w:p>
-      <w:pPr>
-        <w:pStyle w:val="BodyText"/>
-        <w:ind w:left="0" w:firstLine="0"/>
-        <w:rPr>
-          <w:rFonts w:ascii="Times New Roman" w:hAnsi="Times New Roman" w:cs="Times New Roman"/>
-          <w:sz w:val="22"/>
-          <w:szCs w:val="22"/>
-        </w:rPr>
-      </w:pPr>
     </w:p>
     <w:p>
       <w:pPr>
@@ -2965,6 +3358,7 @@
     <w:p>
       <w:pPr>
         <w:pStyle w:val="BodyText"/>
+        <w:spacing w:line="120" w:lineRule="auto"/>
         <w:ind w:left="0" w:firstLine="0"/>
         <w:rPr>
           <w:rFonts w:ascii="Times New Roman" w:hAnsi="Times New Roman" w:cs="Times New Roman"/>
@@ -2980,15 +3374,15 @@
         <mc:AlternateContent>
           <mc:Choice Requires="wps">
             <w:drawing>
-              <wp:anchor distT="0" distB="0" distL="114300" distR="114300" simplePos="0" relativeHeight="251670528" behindDoc="0" locked="0" layoutInCell="1" allowOverlap="1" wp14:anchorId="0D8E1998" wp14:editId="7F23667E">
+              <wp:anchor distT="0" distB="0" distL="114300" distR="114300" simplePos="0" relativeHeight="251670528" behindDoc="0" locked="0" layoutInCell="1" allowOverlap="1" wp14:anchorId="0D8E1998" wp14:editId="6CAC343D">
                 <wp:simplePos x="0" y="0"/>
                 <wp:positionH relativeFrom="margin">
-                  <wp:posOffset>3816350</wp:posOffset>
+                  <wp:posOffset>3817088</wp:posOffset>
                 </wp:positionH>
                 <wp:positionV relativeFrom="paragraph">
-                  <wp:posOffset>104141</wp:posOffset>
+                  <wp:posOffset>53310</wp:posOffset>
                 </wp:positionV>
-                <wp:extent cx="3079115" cy="1466850"/>
+                <wp:extent cx="3079115" cy="1392866"/>
                 <wp:effectExtent l="0" t="0" r="6985" b="0"/>
                 <wp:wrapNone/>
                 <wp:docPr id="1832018644" name="Text Box 9"/>
@@ -3000,7 +3394,7 @@
                       <wps:spPr>
                         <a:xfrm>
                           <a:off x="0" y="0"/>
-                          <a:ext cx="3079115" cy="1466850"/>
+                          <a:ext cx="3079115" cy="1392866"/>
                         </a:xfrm>
                         <a:prstGeom prst="rect">
                           <a:avLst/>
@@ -3043,7 +3437,7 @@
                           <w:p>
                             <w:pPr>
                               <w:pStyle w:val="BodyText"/>
-                              <w:spacing w:before="24" w:line="312" w:lineRule="auto"/>
+                              <w:spacing w:before="24"/>
                               <w:ind w:left="720" w:firstLine="0"/>
                               <w:rPr>
                                 <w:rFonts w:ascii="Times New Roman" w:hAnsi="Times New Roman" w:cs="Times New Roman"/>
@@ -3203,7 +3597,7 @@
                               </w:rPr>
                               <w:t xml:space="preserve">Email: </w:t>
                             </w:r>
-                            <w:hyperlink r:id="rId15" w:history="1">
+                            <w:hyperlink r:id="rId16" w:history="1">
                               <w:r>
                                 <w:rPr>
                                   <w:rFonts w:ascii="Times New Roman" w:hAnsi="Times New Roman" w:cs="Times New Roman"/>
@@ -3246,7 +3640,7 @@
           </mc:Choice>
           <mc:Fallback>
             <w:pict>
-              <v:shape w14:anchorId="0D8E1998" id="_x0000_s1027" type="#_x0000_t202" style="position:absolute;margin-left:300.5pt;margin-top:8.2pt;width:242.45pt;height:115.5pt;z-index:251670528;visibility:visible;mso-wrap-style:square;mso-width-percent:0;mso-height-percent:0;mso-wrap-distance-left:9pt;mso-wrap-distance-top:0;mso-wrap-distance-right:9pt;mso-wrap-distance-bottom:0;mso-position-horizontal:absolute;mso-position-horizontal-relative:margin;mso-position-vertical:absolute;mso-position-vertical-relative:text;mso-width-percent:0;mso-height-percent:0;mso-width-relative:margin;mso-height-relative:margin;v-text-anchor:top" o:gfxdata="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" fillcolor="white [3201]" stroked="f" strokeweight=".5pt">
+              <v:shape w14:anchorId="0D8E1998" id="_x0000_s1027" type="#_x0000_t202" style="position:absolute;margin-left:300.55pt;margin-top:4.2pt;width:242.45pt;height:109.65pt;z-index:251670528;visibility:visible;mso-wrap-style:square;mso-width-percent:0;mso-height-percent:0;mso-wrap-distance-left:9pt;mso-wrap-distance-top:0;mso-wrap-distance-right:9pt;mso-wrap-distance-bottom:0;mso-position-horizontal:absolute;mso-position-horizontal-relative:margin;mso-position-vertical:absolute;mso-position-vertical-relative:text;mso-width-percent:0;mso-height-percent:0;mso-width-relative:margin;mso-height-relative:margin;v-text-anchor:top" o:gfxdata="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" fillcolor="white [3201]" stroked="f" strokeweight=".5pt">
                 <v:textbox>
                   <w:txbxContent>
                     <w:p>
@@ -3278,7 +3672,7 @@
                     <w:p>
                       <w:pPr>
                         <w:pStyle w:val="BodyText"/>
-                        <w:spacing w:before="24" w:line="312" w:lineRule="auto"/>
+                        <w:spacing w:before="24"/>
                         <w:ind w:left="720" w:firstLine="0"/>
                         <w:rPr>
                           <w:rFonts w:ascii="Times New Roman" w:hAnsi="Times New Roman" w:cs="Times New Roman"/>
@@ -3438,7 +3832,7 @@
                         </w:rPr>
                         <w:t xml:space="preserve">Email: </w:t>
                       </w:r>
-                      <w:hyperlink r:id="rId16" w:history="1">
+                      <w:hyperlink r:id="rId17" w:history="1">
                         <w:r>
                           <w:rPr>
                             <w:rFonts w:ascii="Times New Roman" w:hAnsi="Times New Roman" w:cs="Times New Roman"/>
@@ -3698,16 +4092,16 @@
         <mc:AlternateContent>
           <mc:Choice Requires="wps">
             <w:drawing>
-              <wp:anchor distT="0" distB="0" distL="114300" distR="114300" simplePos="0" relativeHeight="251672576" behindDoc="0" locked="0" layoutInCell="1" allowOverlap="1" wp14:anchorId="5E298AC8" wp14:editId="45F3A0EB">
+              <wp:anchor distT="0" distB="0" distL="114300" distR="114300" simplePos="0" relativeHeight="251672576" behindDoc="0" locked="0" layoutInCell="1" allowOverlap="1" wp14:anchorId="5E298AC8" wp14:editId="372819E7">
                 <wp:simplePos x="0" y="0"/>
                 <wp:positionH relativeFrom="margin">
-                  <wp:posOffset>5880051</wp:posOffset>
+                  <wp:posOffset>5991860</wp:posOffset>
                 </wp:positionH>
                 <wp:positionV relativeFrom="paragraph">
-                  <wp:posOffset>333654</wp:posOffset>
+                  <wp:posOffset>247015</wp:posOffset>
                 </wp:positionV>
-                <wp:extent cx="1154474" cy="482168"/>
-                <wp:effectExtent l="0" t="0" r="7620" b="0"/>
+                <wp:extent cx="1133475" cy="492760"/>
+                <wp:effectExtent l="0" t="0" r="9525" b="2540"/>
                 <wp:wrapNone/>
                 <wp:docPr id="13426843" name="Text Box 8"/>
                 <wp:cNvGraphicFramePr/>
@@ -3718,7 +4112,7 @@
                       <wps:spPr>
                         <a:xfrm>
                           <a:off x="0" y="0"/>
-                          <a:ext cx="1154474" cy="482168"/>
+                          <a:ext cx="1133475" cy="492760"/>
                         </a:xfrm>
                         <a:prstGeom prst="rect">
                           <a:avLst/>
@@ -3792,7 +4186,7 @@
           </mc:Choice>
           <mc:Fallback>
             <w:pict>
-              <v:shape w14:anchorId="5E298AC8" id="Text Box 8" o:spid="_x0000_s1028" type="#_x0000_t202" style="position:absolute;left:0;text-align:left;margin-left:463pt;margin-top:26.25pt;width:90.9pt;height:37.95pt;z-index:251672576;visibility:visible;mso-wrap-style:square;mso-width-percent:0;mso-height-percent:0;mso-wrap-distance-left:9pt;mso-wrap-distance-top:0;mso-wrap-distance-right:9pt;mso-wrap-distance-bottom:0;mso-position-horizontal:absolute;mso-position-horizontal-relative:margin;mso-position-vertical:absolute;mso-position-vertical-relative:text;mso-width-percent:0;mso-height-percent:0;mso-width-relative:margin;mso-height-relative:margin;v-text-anchor:top" o:gfxdata="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" fillcolor="white [3201]" stroked="f" strokeweight=".5pt">
+              <v:shape w14:anchorId="5E298AC8" id="Text Box 8" o:spid="_x0000_s1028" type="#_x0000_t202" style="position:absolute;left:0;text-align:left;margin-left:471.8pt;margin-top:19.45pt;width:89.25pt;height:38.8pt;z-index:251672576;visibility:visible;mso-wrap-style:square;mso-width-percent:0;mso-height-percent:0;mso-wrap-distance-left:9pt;mso-wrap-distance-top:0;mso-wrap-distance-right:9pt;mso-wrap-distance-bottom:0;mso-position-horizontal:absolute;mso-position-horizontal-relative:margin;mso-position-vertical:absolute;mso-position-vertical-relative:text;mso-width-percent:0;mso-height-percent:0;mso-width-relative:margin;mso-height-relative:margin;v-text-anchor:top" o:gfxdata="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" fillcolor="white [3201]" stroked="f" strokeweight=".5pt">
                 <v:textbox>
                   <w:txbxContent>
                     <w:p>
@@ -3851,13 +4245,13 @@
         <mc:AlternateContent>
           <mc:Choice Requires="wps">
             <w:drawing>
-              <wp:anchor distT="0" distB="0" distL="114300" distR="114300" simplePos="0" relativeHeight="251673600" behindDoc="0" locked="0" layoutInCell="1" allowOverlap="1" wp14:anchorId="0F8E5BF0" wp14:editId="521A6588">
+              <wp:anchor distT="0" distB="0" distL="114300" distR="114300" simplePos="0" relativeHeight="251673600" behindDoc="0" locked="0" layoutInCell="1" allowOverlap="1" wp14:anchorId="0F8E5BF0" wp14:editId="4F98E222">
                 <wp:simplePos x="0" y="0"/>
                 <wp:positionH relativeFrom="margin">
-                  <wp:posOffset>5979160</wp:posOffset>
+                  <wp:posOffset>6085205</wp:posOffset>
                 </wp:positionH>
                 <wp:positionV relativeFrom="paragraph">
-                  <wp:posOffset>566465</wp:posOffset>
+                  <wp:posOffset>485585</wp:posOffset>
                 </wp:positionV>
                 <wp:extent cx="1002030" cy="0"/>
                 <wp:effectExtent l="0" t="0" r="0" b="0"/>
@@ -3906,7 +4300,7 @@
           </mc:Choice>
           <mc:Fallback>
             <w:pict>
-              <v:line w14:anchorId="3462FE5B" id="Straight Connector 9" o:spid="_x0000_s1026" style="position:absolute;z-index:251673600;visibility:visible;mso-wrap-style:square;mso-width-percent:0;mso-height-percent:0;mso-wrap-distance-left:9pt;mso-wrap-distance-top:0;mso-wrap-distance-right:9pt;mso-wrap-distance-bottom:0;mso-position-horizontal:absolute;mso-position-horizontal-relative:margin;mso-position-vertical:absolute;mso-position-vertical-relative:text;mso-width-percent:0;mso-height-percent:0;mso-width-relative:margin;mso-height-relative:margin" from="470.8pt,44.6pt" to="549.7pt,44.6pt" o:gfxdata="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" strokecolor="black [3040]">
+              <v:line w14:anchorId="62A2AA93" id="Straight Connector 9" o:spid="_x0000_s1026" style="position:absolute;z-index:251673600;visibility:visible;mso-wrap-style:square;mso-width-percent:0;mso-height-percent:0;mso-wrap-distance-left:9pt;mso-wrap-distance-top:0;mso-wrap-distance-right:9pt;mso-wrap-distance-bottom:0;mso-position-horizontal:absolute;mso-position-horizontal-relative:margin;mso-position-vertical:absolute;mso-position-vertical-relative:text;mso-width-percent:0;mso-height-percent:0;mso-width-relative:margin;mso-height-relative:margin" from="479.15pt,38.25pt" to="558.05pt,38.25pt" o:gfxdata="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" strokecolor="black [3040]">
                 <w10:wrap anchorx="margin"/>
               </v:line>
             </w:pict>
@@ -3921,7 +4315,7 @@
         </w:rPr>
         <w:t xml:space="preserve">Email: </w:t>
       </w:r>
-      <w:hyperlink r:id="rId17" w:history="1">
+      <w:hyperlink r:id="rId18" w:history="1">
         <w:r>
           <w:rPr>
             <w:rStyle w:val="Hyperlink"/>
@@ -8648,6 +9042,19 @@
 </file>
 
 <file path=customXml/item1.xml><?xml version="1.0" encoding="utf-8"?>
+<b:Sources xmlns:b="http://schemas.openxmlformats.org/officeDocument/2006/bibliography" xmlns="http://schemas.openxmlformats.org/officeDocument/2006/bibliography" SelectedStyle="\APASixthEditionOfficeOnline.xsl" StyleName="APA" Version="6"/>
+</file>
+
+<file path=customXml/item2.xml><?xml version="1.0" encoding="utf-8"?>
+<?mso-contentType ?>
+<FormTemplates xmlns="http://schemas.microsoft.com/sharepoint/v3/contenttype/forms">
+  <Display>DocumentLibraryForm</Display>
+  <Edit>DocumentLibraryForm</Edit>
+  <New>DocumentLibraryForm</New>
+</FormTemplates>
+</file>
+
+<file path=customXml/item3.xml><?xml version="1.0" encoding="utf-8"?>
 <p:properties xmlns:p="http://schemas.microsoft.com/office/2006/metadata/properties" xmlns:xsi="http://www.w3.org/2001/XMLSchema-instance" xmlns:pc="http://schemas.microsoft.com/office/infopath/2007/PartnerControls">
   <documentManagement>
     <_ip_UnifiedCompliancePolicyUIAction xmlns="http://schemas.microsoft.com/sharepoint/v3" xsi:nil="true"/>
@@ -8656,7 +9063,7 @@
 </p:properties>
 </file>
 
-<file path=customXml/item2.xml><?xml version="1.0" encoding="utf-8"?>
+<file path=customXml/item4.xml><?xml version="1.0" encoding="utf-8"?>
 <ct:contentTypeSchema xmlns:ct="http://schemas.microsoft.com/office/2006/metadata/contentType" xmlns:ma="http://schemas.microsoft.com/office/2006/metadata/properties/metaAttributes" ct:_="" ma:_="" ma:contentTypeName="Document" ma:contentTypeID="0x0101003C7E18303F841E4396D5FD068880D5D3" ma:contentTypeVersion="16" ma:contentTypeDescription="Create a new document." ma:contentTypeScope="" ma:versionID="481bb1a4332af3889a7ecc17e1abcbf3">
   <xsd:schema xmlns:xsd="http://www.w3.org/2001/XMLSchema" xmlns:xs="http://www.w3.org/2001/XMLSchema" xmlns:p="http://schemas.microsoft.com/office/2006/metadata/properties" xmlns:ns1="http://schemas.microsoft.com/sharepoint/v3" xmlns:ns2="a64c34e4-9fca-4d45-92d3-78fdd6d0542b" xmlns:ns3="52da1144-a761-4d48-9b89-d9f53447ebd2" targetNamespace="http://schemas.microsoft.com/office/2006/metadata/properties" ma:root="true" ma:fieldsID="8865ff7fa4f1c40d080b337996aaf0bd" ns1:_="" ns2:_="" ns3:_="">
     <xsd:import namespace="http://schemas.microsoft.com/sharepoint/v3"/>
@@ -8896,20 +9303,23 @@
 </ct:contentTypeSchema>
 </file>
 
-<file path=customXml/item3.xml><?xml version="1.0" encoding="utf-8"?>
-<b:Sources xmlns:b="http://schemas.openxmlformats.org/officeDocument/2006/bibliography" xmlns="http://schemas.openxmlformats.org/officeDocument/2006/bibliography" SelectedStyle="\APASixthEditionOfficeOnline.xsl" StyleName="APA" Version="6"/>
+<file path=customXml/itemProps1.xml><?xml version="1.0" encoding="utf-8"?>
+<ds:datastoreItem xmlns:ds="http://schemas.openxmlformats.org/officeDocument/2006/customXml" ds:itemID="{94EF51D2-543D-487D-A5F8-7F6DE96BEF05}">
+  <ds:schemaRefs>
+    <ds:schemaRef ds:uri="http://schemas.openxmlformats.org/officeDocument/2006/bibliography"/>
+  </ds:schemaRefs>
+</ds:datastoreItem>
 </file>
 
-<file path=customXml/item4.xml><?xml version="1.0" encoding="utf-8"?>
-<?mso-contentType ?>
-<FormTemplates xmlns="http://schemas.microsoft.com/sharepoint/v3/contenttype/forms">
-  <Display>DocumentLibraryForm</Display>
-  <Edit>DocumentLibraryForm</Edit>
-  <New>DocumentLibraryForm</New>
-</FormTemplates>
+<file path=customXml/itemProps2.xml><?xml version="1.0" encoding="utf-8"?>
+<ds:datastoreItem xmlns:ds="http://schemas.openxmlformats.org/officeDocument/2006/customXml" ds:itemID="{4E8B984F-FFA9-4980-B3D9-257B0B40EA87}">
+  <ds:schemaRefs>
+    <ds:schemaRef ds:uri="http://schemas.microsoft.com/sharepoint/v3/contenttype/forms"/>
+  </ds:schemaRefs>
+</ds:datastoreItem>
 </file>
 
-<file path=customXml/itemProps1.xml><?xml version="1.0" encoding="utf-8"?>
+<file path=customXml/itemProps3.xml><?xml version="1.0" encoding="utf-8"?>
 <ds:datastoreItem xmlns:ds="http://schemas.openxmlformats.org/officeDocument/2006/customXml" ds:itemID="{93BDEE00-7A85-4E61-B7E5-34AB3BBCBAF5}">
   <ds:schemaRefs>
     <ds:schemaRef ds:uri="http://schemas.microsoft.com/office/2006/metadata/properties"/>
@@ -8919,7 +9329,7 @@
 </ds:datastoreItem>
 </file>
 
-<file path=customXml/itemProps2.xml><?xml version="1.0" encoding="utf-8"?>
+<file path=customXml/itemProps4.xml><?xml version="1.0" encoding="utf-8"?>
 <ds:datastoreItem xmlns:ds="http://schemas.openxmlformats.org/officeDocument/2006/customXml" ds:itemID="{536B8056-A6F8-4EC0-902C-54819F9B4614}">
   <ds:schemaRefs>
     <ds:schemaRef ds:uri="http://schemas.microsoft.com/office/2006/metadata/contentType"/>
@@ -8937,20 +9347,4 @@
     <ds:schemaRef ds:uri="http://schemas.microsoft.com/internal/obd"/>
   </ds:schemaRefs>
 </ds:datastoreItem>
-</file>
-
-<file path=customXml/itemProps3.xml><?xml version="1.0" encoding="utf-8"?>
-<ds:datastoreItem xmlns:ds="http://schemas.openxmlformats.org/officeDocument/2006/customXml" ds:itemID="{94EF51D2-543D-487D-A5F8-7F6DE96BEF05}">
-  <ds:schemaRefs>
-    <ds:schemaRef ds:uri="http://schemas.openxmlformats.org/officeDocument/2006/bibliography"/>
-  </ds:schemaRefs>
-</ds:datastoreItem>
-</file>
-
-<file path=customXml/itemProps4.xml><?xml version="1.0" encoding="utf-8"?>
-<ds:datastoreItem xmlns:ds="http://schemas.openxmlformats.org/officeDocument/2006/customXml" ds:itemID="{4E8B984F-FFA9-4980-B3D9-257B0B40EA87}">
-  <ds:schemaRefs>
-    <ds:schemaRef ds:uri="http://schemas.microsoft.com/sharepoint/v3/contenttype/forms"/>
-  </ds:schemaRefs>
-</ds:datastoreItem>
 </file>
</xml_diff>